<commit_message>
CIERRE 20 NOV 2021
</commit_message>
<xml_diff>
--- a/01 DOCUEMENTOS/PAP FISC OBRADOR  2 0 2 1.docx
+++ b/01 DOCUEMENTOS/PAP FISC OBRADOR  2 0 2 1.docx
@@ -24,39 +24,29 @@
           <w:sz w:val="36"/>
           <w:szCs w:val="36"/>
         </w:rPr>
-        <w:t>18 DE NOVIEMBRE 2021</w:t>
-      </w:r>
-    </w:p>
-    <w:p>
-      <w:pPr>
-        <w:jc w:val="center"/>
-        <w:rPr>
-          <w:sz w:val="36"/>
-          <w:szCs w:val="36"/>
-        </w:rPr>
-      </w:pPr>
-    </w:p>
-    <w:p>
-      <w:pPr>
-        <w:jc w:val="center"/>
-        <w:rPr>
-          <w:sz w:val="36"/>
-          <w:szCs w:val="36"/>
-        </w:rPr>
-      </w:pPr>
-    </w:p>
-    <w:p>
-      <w:pPr>
-        <w:jc w:val="center"/>
-        <w:rPr>
-          <w:sz w:val="36"/>
-          <w:szCs w:val="36"/>
-        </w:rPr>
-      </w:pPr>
-    </w:p>
-    <w:p>
-      <w:pPr>
-        <w:jc w:val="center"/>
+        <w:t>20 DE NOVIEMBRE 2021</w:t>
+      </w:r>
+    </w:p>
+    <w:p>
+      <w:pPr>
+        <w:jc w:val="center"/>
+        <w:rPr>
+          <w:sz w:val="36"/>
+          <w:szCs w:val="36"/>
+        </w:rPr>
+      </w:pPr>
+    </w:p>
+    <w:p>
+      <w:pPr>
+        <w:jc w:val="center"/>
+        <w:rPr>
+          <w:sz w:val="36"/>
+          <w:szCs w:val="36"/>
+        </w:rPr>
+      </w:pPr>
+    </w:p>
+    <w:p>
+      <w:pPr>
         <w:rPr>
           <w:sz w:val="36"/>
           <w:szCs w:val="36"/>
@@ -72,161 +62,14 @@
     </w:p>
     <w:p>
       <w:pPr>
-        <w:jc w:val="center"/>
-        <w:rPr>
-          <w:sz w:val="36"/>
-          <w:szCs w:val="36"/>
-        </w:rPr>
-      </w:pPr>
-    </w:p>
-    <w:p>
-      <w:pPr>
-        <w:jc w:val="center"/>
-        <w:rPr>
-          <w:sz w:val="36"/>
-          <w:szCs w:val="36"/>
-        </w:rPr>
-      </w:pPr>
-    </w:p>
-    <w:p>
-      <w:pPr>
-        <w:jc w:val="center"/>
-        <w:rPr>
-          <w:sz w:val="36"/>
-          <w:szCs w:val="36"/>
-        </w:rPr>
-      </w:pPr>
-    </w:p>
-    <w:p>
-      <w:pPr>
-        <w:jc w:val="center"/>
-        <w:rPr>
-          <w:sz w:val="36"/>
-          <w:szCs w:val="36"/>
-        </w:rPr>
-      </w:pPr>
-      <w:proofErr w:type="gramStart"/>
-      <w:r>
-        <w:rPr>
-          <w:sz w:val="36"/>
-          <w:szCs w:val="36"/>
-        </w:rPr>
-        <w:t>SALIDAS  #</w:t>
-      </w:r>
-      <w:proofErr w:type="gramEnd"/>
-      <w:r>
-        <w:rPr>
-          <w:sz w:val="36"/>
-          <w:szCs w:val="36"/>
-        </w:rPr>
-        <w:t xml:space="preserve">  0001 I   AL   0300 I</w:t>
-      </w:r>
-    </w:p>
-    <w:p>
-      <w:pPr>
-        <w:jc w:val="center"/>
-        <w:rPr>
-          <w:sz w:val="36"/>
-          <w:szCs w:val="36"/>
-        </w:rPr>
-      </w:pPr>
-    </w:p>
-    <w:p>
-      <w:pPr>
-        <w:jc w:val="center"/>
-        <w:rPr>
-          <w:sz w:val="36"/>
-          <w:szCs w:val="36"/>
-        </w:rPr>
-      </w:pPr>
-    </w:p>
-    <w:p>
-      <w:pPr>
-        <w:jc w:val="center"/>
-        <w:rPr>
-          <w:sz w:val="36"/>
-          <w:szCs w:val="36"/>
-        </w:rPr>
-      </w:pPr>
-    </w:p>
-    <w:p>
-      <w:pPr>
-        <w:jc w:val="center"/>
-        <w:rPr>
-          <w:sz w:val="36"/>
-          <w:szCs w:val="36"/>
-        </w:rPr>
-      </w:pPr>
-    </w:p>
-    <w:p>
-      <w:pPr>
-        <w:jc w:val="center"/>
-        <w:rPr>
-          <w:sz w:val="36"/>
-          <w:szCs w:val="36"/>
-        </w:rPr>
-      </w:pPr>
-    </w:p>
-    <w:p>
-      <w:pPr>
-        <w:jc w:val="center"/>
-        <w:rPr>
-          <w:sz w:val="36"/>
-          <w:szCs w:val="36"/>
-        </w:rPr>
-      </w:pPr>
-      <w:r>
-        <w:rPr>
-          <w:sz w:val="36"/>
-          <w:szCs w:val="36"/>
-        </w:rPr>
-        <w:t>RECIBIO</w:t>
-      </w:r>
-    </w:p>
-    <w:p>
-      <w:pPr>
-        <w:jc w:val="center"/>
-        <w:rPr>
-          <w:sz w:val="36"/>
-          <w:szCs w:val="36"/>
-        </w:rPr>
-      </w:pPr>
-    </w:p>
-    <w:p>
-      <w:pPr>
-        <w:jc w:val="center"/>
-        <w:rPr>
-          <w:sz w:val="36"/>
-          <w:szCs w:val="36"/>
-        </w:rPr>
-      </w:pPr>
-      <w:r>
-        <w:rPr>
-          <w:sz w:val="36"/>
-          <w:szCs w:val="36"/>
-        </w:rPr>
-        <w:t>_______________________</w:t>
-      </w:r>
-    </w:p>
-    <w:p>
-      <w:pPr>
-        <w:jc w:val="center"/>
-        <w:rPr>
-          <w:sz w:val="36"/>
-          <w:szCs w:val="36"/>
-        </w:rPr>
-      </w:pPr>
-      <w:r>
-        <w:rPr>
-          <w:sz w:val="36"/>
-          <w:szCs w:val="36"/>
-        </w:rPr>
-        <w:t>Adriana Soriano</w:t>
-      </w:r>
-    </w:p>
-    <w:p>
-      <w:pPr>
-        <w:jc w:val="center"/>
+        <w:rPr>
+          <w:sz w:val="36"/>
+          <w:szCs w:val="36"/>
+        </w:rPr>
+      </w:pPr>
+    </w:p>
+    <w:p>
+      <w:pPr>
         <w:rPr>
           <w:sz w:val="36"/>
           <w:szCs w:val="36"/>
@@ -234,6 +77,391 @@
       </w:pPr>
       <w:bookmarkStart w:id="0" w:name="_GoBack"/>
       <w:bookmarkEnd w:id="0"/>
+    </w:p>
+    <w:p>
+      <w:pPr>
+        <w:rPr>
+          <w:sz w:val="36"/>
+          <w:szCs w:val="36"/>
+        </w:rPr>
+      </w:pPr>
+    </w:p>
+    <w:p>
+      <w:pPr>
+        <w:rPr>
+          <w:sz w:val="36"/>
+          <w:szCs w:val="36"/>
+        </w:rPr>
+      </w:pPr>
+      <w:r>
+        <w:rPr>
+          <w:sz w:val="36"/>
+          <w:szCs w:val="36"/>
+        </w:rPr>
+        <w:t xml:space="preserve">REMISIONES   </w:t>
+      </w:r>
+      <w:proofErr w:type="gramStart"/>
+      <w:r>
+        <w:rPr>
+          <w:sz w:val="36"/>
+          <w:szCs w:val="36"/>
+        </w:rPr>
+        <w:t>#  02501</w:t>
+      </w:r>
+      <w:proofErr w:type="gramEnd"/>
+      <w:r>
+        <w:rPr>
+          <w:sz w:val="36"/>
+          <w:szCs w:val="36"/>
+        </w:rPr>
+        <w:t xml:space="preserve"> C   al     03750 C</w:t>
+      </w:r>
+    </w:p>
+    <w:p>
+      <w:pPr>
+        <w:rPr>
+          <w:sz w:val="36"/>
+          <w:szCs w:val="36"/>
+        </w:rPr>
+      </w:pPr>
+    </w:p>
+    <w:p>
+      <w:pPr>
+        <w:rPr>
+          <w:sz w:val="36"/>
+          <w:szCs w:val="36"/>
+        </w:rPr>
+      </w:pPr>
+    </w:p>
+    <w:p>
+      <w:pPr>
+        <w:rPr>
+          <w:sz w:val="36"/>
+          <w:szCs w:val="36"/>
+        </w:rPr>
+      </w:pPr>
+    </w:p>
+    <w:p>
+      <w:pPr>
+        <w:rPr>
+          <w:sz w:val="36"/>
+          <w:szCs w:val="36"/>
+        </w:rPr>
+      </w:pPr>
+    </w:p>
+    <w:p>
+      <w:pPr>
+        <w:jc w:val="center"/>
+        <w:rPr>
+          <w:sz w:val="36"/>
+          <w:szCs w:val="36"/>
+        </w:rPr>
+      </w:pPr>
+      <w:r>
+        <w:rPr>
+          <w:sz w:val="36"/>
+          <w:szCs w:val="36"/>
+        </w:rPr>
+        <w:t>RECIBIO</w:t>
+      </w:r>
+    </w:p>
+    <w:p>
+      <w:pPr>
+        <w:jc w:val="center"/>
+        <w:rPr>
+          <w:sz w:val="36"/>
+          <w:szCs w:val="36"/>
+        </w:rPr>
+      </w:pPr>
+    </w:p>
+    <w:p>
+      <w:pPr>
+        <w:jc w:val="center"/>
+        <w:rPr>
+          <w:sz w:val="36"/>
+          <w:szCs w:val="36"/>
+        </w:rPr>
+      </w:pPr>
+    </w:p>
+    <w:p>
+      <w:pPr>
+        <w:jc w:val="center"/>
+        <w:rPr>
+          <w:sz w:val="36"/>
+          <w:szCs w:val="36"/>
+        </w:rPr>
+      </w:pPr>
+      <w:r>
+        <w:rPr>
+          <w:sz w:val="36"/>
+          <w:szCs w:val="36"/>
+        </w:rPr>
+        <w:t>______________________</w:t>
+      </w:r>
+    </w:p>
+    <w:p>
+      <w:pPr>
+        <w:jc w:val="center"/>
+        <w:rPr>
+          <w:sz w:val="36"/>
+          <w:szCs w:val="36"/>
+        </w:rPr>
+      </w:pPr>
+      <w:r>
+        <w:rPr>
+          <w:sz w:val="36"/>
+          <w:szCs w:val="36"/>
+        </w:rPr>
+        <w:t>ADRIANA SORIANO</w:t>
+      </w:r>
+    </w:p>
+    <w:p>
+      <w:pPr>
+        <w:rPr>
+          <w:sz w:val="36"/>
+          <w:szCs w:val="36"/>
+        </w:rPr>
+      </w:pPr>
+    </w:p>
+    <w:p>
+      <w:pPr>
+        <w:jc w:val="center"/>
+        <w:rPr>
+          <w:sz w:val="36"/>
+          <w:szCs w:val="36"/>
+        </w:rPr>
+      </w:pPr>
+    </w:p>
+    <w:p>
+      <w:pPr>
+        <w:jc w:val="center"/>
+        <w:rPr>
+          <w:sz w:val="36"/>
+          <w:szCs w:val="36"/>
+        </w:rPr>
+      </w:pPr>
+    </w:p>
+    <w:p>
+      <w:pPr>
+        <w:jc w:val="center"/>
+        <w:rPr>
+          <w:sz w:val="36"/>
+          <w:szCs w:val="36"/>
+        </w:rPr>
+      </w:pPr>
+      <w:r>
+        <w:rPr>
+          <w:sz w:val="36"/>
+          <w:szCs w:val="36"/>
+        </w:rPr>
+        <w:t>18 DE NOVIEMBRE 2021</w:t>
+      </w:r>
+    </w:p>
+    <w:p>
+      <w:pPr>
+        <w:jc w:val="center"/>
+        <w:rPr>
+          <w:sz w:val="36"/>
+          <w:szCs w:val="36"/>
+        </w:rPr>
+      </w:pPr>
+    </w:p>
+    <w:p>
+      <w:pPr>
+        <w:jc w:val="center"/>
+        <w:rPr>
+          <w:sz w:val="36"/>
+          <w:szCs w:val="36"/>
+        </w:rPr>
+      </w:pPr>
+    </w:p>
+    <w:p>
+      <w:pPr>
+        <w:jc w:val="center"/>
+        <w:rPr>
+          <w:sz w:val="36"/>
+          <w:szCs w:val="36"/>
+        </w:rPr>
+      </w:pPr>
+    </w:p>
+    <w:p>
+      <w:pPr>
+        <w:jc w:val="center"/>
+        <w:rPr>
+          <w:sz w:val="36"/>
+          <w:szCs w:val="36"/>
+        </w:rPr>
+      </w:pPr>
+      <w:r>
+        <w:rPr>
+          <w:sz w:val="36"/>
+          <w:szCs w:val="36"/>
+        </w:rPr>
+        <w:t>OBRADOR</w:t>
+      </w:r>
+    </w:p>
+    <w:p>
+      <w:pPr>
+        <w:jc w:val="center"/>
+        <w:rPr>
+          <w:sz w:val="36"/>
+          <w:szCs w:val="36"/>
+        </w:rPr>
+      </w:pPr>
+    </w:p>
+    <w:p>
+      <w:pPr>
+        <w:jc w:val="center"/>
+        <w:rPr>
+          <w:sz w:val="36"/>
+          <w:szCs w:val="36"/>
+        </w:rPr>
+      </w:pPr>
+    </w:p>
+    <w:p>
+      <w:pPr>
+        <w:jc w:val="center"/>
+        <w:rPr>
+          <w:sz w:val="36"/>
+          <w:szCs w:val="36"/>
+        </w:rPr>
+      </w:pPr>
+    </w:p>
+    <w:p>
+      <w:pPr>
+        <w:jc w:val="center"/>
+        <w:rPr>
+          <w:sz w:val="36"/>
+          <w:szCs w:val="36"/>
+        </w:rPr>
+      </w:pPr>
+      <w:proofErr w:type="gramStart"/>
+      <w:r>
+        <w:rPr>
+          <w:sz w:val="36"/>
+          <w:szCs w:val="36"/>
+        </w:rPr>
+        <w:t>SALIDAS  #</w:t>
+      </w:r>
+      <w:proofErr w:type="gramEnd"/>
+      <w:r>
+        <w:rPr>
+          <w:sz w:val="36"/>
+          <w:szCs w:val="36"/>
+        </w:rPr>
+        <w:t xml:space="preserve">  0001 I   AL   0300 I</w:t>
+      </w:r>
+    </w:p>
+    <w:p>
+      <w:pPr>
+        <w:jc w:val="center"/>
+        <w:rPr>
+          <w:sz w:val="36"/>
+          <w:szCs w:val="36"/>
+        </w:rPr>
+      </w:pPr>
+    </w:p>
+    <w:p>
+      <w:pPr>
+        <w:jc w:val="center"/>
+        <w:rPr>
+          <w:sz w:val="36"/>
+          <w:szCs w:val="36"/>
+        </w:rPr>
+      </w:pPr>
+    </w:p>
+    <w:p>
+      <w:pPr>
+        <w:jc w:val="center"/>
+        <w:rPr>
+          <w:sz w:val="36"/>
+          <w:szCs w:val="36"/>
+        </w:rPr>
+      </w:pPr>
+    </w:p>
+    <w:p>
+      <w:pPr>
+        <w:jc w:val="center"/>
+        <w:rPr>
+          <w:sz w:val="36"/>
+          <w:szCs w:val="36"/>
+        </w:rPr>
+      </w:pPr>
+    </w:p>
+    <w:p>
+      <w:pPr>
+        <w:jc w:val="center"/>
+        <w:rPr>
+          <w:sz w:val="36"/>
+          <w:szCs w:val="36"/>
+        </w:rPr>
+      </w:pPr>
+    </w:p>
+    <w:p>
+      <w:pPr>
+        <w:jc w:val="center"/>
+        <w:rPr>
+          <w:sz w:val="36"/>
+          <w:szCs w:val="36"/>
+        </w:rPr>
+      </w:pPr>
+      <w:r>
+        <w:rPr>
+          <w:sz w:val="36"/>
+          <w:szCs w:val="36"/>
+        </w:rPr>
+        <w:t>RECIBIO</w:t>
+      </w:r>
+    </w:p>
+    <w:p>
+      <w:pPr>
+        <w:jc w:val="center"/>
+        <w:rPr>
+          <w:sz w:val="36"/>
+          <w:szCs w:val="36"/>
+        </w:rPr>
+      </w:pPr>
+    </w:p>
+    <w:p>
+      <w:pPr>
+        <w:jc w:val="center"/>
+        <w:rPr>
+          <w:sz w:val="36"/>
+          <w:szCs w:val="36"/>
+        </w:rPr>
+      </w:pPr>
+      <w:r>
+        <w:rPr>
+          <w:sz w:val="36"/>
+          <w:szCs w:val="36"/>
+        </w:rPr>
+        <w:t>_______________________</w:t>
+      </w:r>
+    </w:p>
+    <w:p>
+      <w:pPr>
+        <w:jc w:val="center"/>
+        <w:rPr>
+          <w:sz w:val="36"/>
+          <w:szCs w:val="36"/>
+        </w:rPr>
+      </w:pPr>
+      <w:r>
+        <w:rPr>
+          <w:sz w:val="36"/>
+          <w:szCs w:val="36"/>
+        </w:rPr>
+        <w:t>Adriana Soriano</w:t>
+      </w:r>
+    </w:p>
+    <w:p>
+      <w:pPr>
+        <w:jc w:val="center"/>
+        <w:rPr>
+          <w:sz w:val="36"/>
+          <w:szCs w:val="36"/>
+        </w:rPr>
+      </w:pPr>
     </w:p>
     <w:p>
       <w:pPr>
@@ -9232,4 +9460,16 @@
     </a:ext>
   </a:extLst>
 </a:theme>
+</file>
+
+<file path=customXml/item1.xml><?xml version="1.0" encoding="utf-8"?>
+<b:Sources xmlns:b="http://schemas.openxmlformats.org/officeDocument/2006/bibliography" xmlns="http://schemas.openxmlformats.org/officeDocument/2006/bibliography" SelectedStyle="\APASixthEditionOfficeOnline.xsl" StyleName="APA" Version="6"/>
+</file>
+
+<file path=customXml/itemProps1.xml><?xml version="1.0" encoding="utf-8"?>
+<ds:datastoreItem xmlns:ds="http://schemas.openxmlformats.org/officeDocument/2006/customXml" ds:itemID="{E6FD891B-9665-4904-8800-890F222521D5}">
+  <ds:schemaRefs>
+    <ds:schemaRef ds:uri="http://schemas.openxmlformats.org/officeDocument/2006/bibliography"/>
+  </ds:schemaRefs>
+</ds:datastoreItem>
 </file>
</xml_diff>

<commit_message>
CIERRE  DEL  23 nOV-21
</commit_message>
<xml_diff>
--- a/01 DOCUEMENTOS/PAP FISC OBRADOR  2 0 2 1.docx
+++ b/01 DOCUEMENTOS/PAP FISC OBRADOR  2 0 2 1.docx
@@ -24,8 +24,17 @@
           <w:sz w:val="36"/>
           <w:szCs w:val="36"/>
         </w:rPr>
-        <w:t>20 DE NOVIEMBRE 2021</w:t>
-      </w:r>
+        <w:t>23 DE NOVIEMBRE 2021</w:t>
+      </w:r>
+    </w:p>
+    <w:p>
+      <w:pPr>
+        <w:jc w:val="center"/>
+        <w:rPr>
+          <w:sz w:val="36"/>
+          <w:szCs w:val="36"/>
+        </w:rPr>
+      </w:pPr>
     </w:p>
     <w:p>
       <w:pPr>
@@ -59,6 +68,172 @@
         </w:rPr>
         <w:t>OBRADOR</w:t>
       </w:r>
+    </w:p>
+    <w:p>
+      <w:pPr>
+        <w:jc w:val="center"/>
+        <w:rPr>
+          <w:sz w:val="36"/>
+          <w:szCs w:val="36"/>
+        </w:rPr>
+      </w:pPr>
+    </w:p>
+    <w:p>
+      <w:pPr>
+        <w:jc w:val="center"/>
+        <w:rPr>
+          <w:sz w:val="36"/>
+          <w:szCs w:val="36"/>
+        </w:rPr>
+      </w:pPr>
+    </w:p>
+    <w:p>
+      <w:pPr>
+        <w:rPr>
+          <w:sz w:val="36"/>
+          <w:szCs w:val="36"/>
+        </w:rPr>
+      </w:pPr>
+      <w:r>
+        <w:rPr>
+          <w:sz w:val="36"/>
+          <w:szCs w:val="36"/>
+        </w:rPr>
+        <w:t xml:space="preserve">RECEPCION DE PRODUCTO DEL </w:t>
+      </w:r>
+      <w:proofErr w:type="gramStart"/>
+      <w:r>
+        <w:rPr>
+          <w:sz w:val="36"/>
+          <w:szCs w:val="36"/>
+        </w:rPr>
+        <w:t>#  10501</w:t>
+      </w:r>
+      <w:proofErr w:type="gramEnd"/>
+      <w:r>
+        <w:rPr>
+          <w:sz w:val="36"/>
+          <w:szCs w:val="36"/>
+        </w:rPr>
+        <w:t xml:space="preserve">  al   10750</w:t>
+      </w:r>
+    </w:p>
+    <w:p>
+      <w:pPr>
+        <w:rPr>
+          <w:sz w:val="36"/>
+          <w:szCs w:val="36"/>
+        </w:rPr>
+      </w:pPr>
+    </w:p>
+    <w:p>
+      <w:pPr>
+        <w:rPr>
+          <w:sz w:val="36"/>
+          <w:szCs w:val="36"/>
+        </w:rPr>
+      </w:pPr>
+    </w:p>
+    <w:p>
+      <w:pPr>
+        <w:rPr>
+          <w:sz w:val="36"/>
+          <w:szCs w:val="36"/>
+        </w:rPr>
+      </w:pPr>
+    </w:p>
+    <w:p>
+      <w:pPr>
+        <w:rPr>
+          <w:sz w:val="36"/>
+          <w:szCs w:val="36"/>
+        </w:rPr>
+      </w:pPr>
+    </w:p>
+    <w:p>
+      <w:pPr>
+        <w:rPr>
+          <w:sz w:val="36"/>
+          <w:szCs w:val="36"/>
+        </w:rPr>
+      </w:pPr>
+    </w:p>
+    <w:p>
+      <w:pPr>
+        <w:rPr>
+          <w:sz w:val="36"/>
+          <w:szCs w:val="36"/>
+        </w:rPr>
+      </w:pPr>
+      <w:r>
+        <w:rPr>
+          <w:sz w:val="36"/>
+          <w:szCs w:val="36"/>
+        </w:rPr>
+        <w:t>RECIBIO</w:t>
+      </w:r>
+    </w:p>
+    <w:p>
+      <w:pPr>
+        <w:rPr>
+          <w:sz w:val="36"/>
+          <w:szCs w:val="36"/>
+        </w:rPr>
+      </w:pPr>
+    </w:p>
+    <w:p>
+      <w:pPr>
+        <w:rPr>
+          <w:sz w:val="36"/>
+          <w:szCs w:val="36"/>
+        </w:rPr>
+      </w:pPr>
+      <w:r>
+        <w:rPr>
+          <w:sz w:val="36"/>
+          <w:szCs w:val="36"/>
+        </w:rPr>
+        <w:t>_________________________</w:t>
+      </w:r>
+    </w:p>
+    <w:p>
+      <w:pPr>
+        <w:rPr>
+          <w:sz w:val="36"/>
+          <w:szCs w:val="36"/>
+        </w:rPr>
+      </w:pPr>
+      <w:r>
+        <w:rPr>
+          <w:sz w:val="36"/>
+          <w:szCs w:val="36"/>
+        </w:rPr>
+        <w:t xml:space="preserve">ADRIANA SORIANO </w:t>
+      </w:r>
+    </w:p>
+    <w:p>
+      <w:pPr>
+        <w:rPr>
+          <w:sz w:val="36"/>
+          <w:szCs w:val="36"/>
+        </w:rPr>
+      </w:pPr>
+    </w:p>
+    <w:p>
+      <w:pPr>
+        <w:rPr>
+          <w:sz w:val="36"/>
+          <w:szCs w:val="36"/>
+        </w:rPr>
+      </w:pPr>
+    </w:p>
+    <w:p>
+      <w:pPr>
+        <w:rPr>
+          <w:sz w:val="36"/>
+          <w:szCs w:val="36"/>
+        </w:rPr>
+      </w:pPr>
     </w:p>
     <w:p>
       <w:pPr>
@@ -80,6 +255,71 @@
     </w:p>
     <w:p>
       <w:pPr>
+        <w:jc w:val="center"/>
+        <w:rPr>
+          <w:sz w:val="36"/>
+          <w:szCs w:val="36"/>
+        </w:rPr>
+      </w:pPr>
+      <w:r>
+        <w:rPr>
+          <w:sz w:val="36"/>
+          <w:szCs w:val="36"/>
+        </w:rPr>
+        <w:t>20 DE NOVIEMBRE 2021</w:t>
+      </w:r>
+    </w:p>
+    <w:p>
+      <w:pPr>
+        <w:jc w:val="center"/>
+        <w:rPr>
+          <w:sz w:val="36"/>
+          <w:szCs w:val="36"/>
+        </w:rPr>
+      </w:pPr>
+    </w:p>
+    <w:p>
+      <w:pPr>
+        <w:jc w:val="center"/>
+        <w:rPr>
+          <w:sz w:val="36"/>
+          <w:szCs w:val="36"/>
+        </w:rPr>
+      </w:pPr>
+    </w:p>
+    <w:p>
+      <w:pPr>
+        <w:rPr>
+          <w:sz w:val="36"/>
+          <w:szCs w:val="36"/>
+        </w:rPr>
+      </w:pPr>
+      <w:r>
+        <w:rPr>
+          <w:sz w:val="36"/>
+          <w:szCs w:val="36"/>
+        </w:rPr>
+        <w:t>OBRADOR</w:t>
+      </w:r>
+    </w:p>
+    <w:p>
+      <w:pPr>
+        <w:rPr>
+          <w:sz w:val="36"/>
+          <w:szCs w:val="36"/>
+        </w:rPr>
+      </w:pPr>
+    </w:p>
+    <w:p>
+      <w:pPr>
+        <w:rPr>
+          <w:sz w:val="36"/>
+          <w:szCs w:val="36"/>
+        </w:rPr>
+      </w:pPr>
+    </w:p>
+    <w:p>
+      <w:pPr>
         <w:rPr>
           <w:sz w:val="36"/>
           <w:szCs w:val="36"/>
@@ -436,487 +676,6 @@
           <w:szCs w:val="36"/>
         </w:rPr>
         <w:t>_______________________</w:t>
-      </w:r>
-    </w:p>
-    <w:p>
-      <w:pPr>
-        <w:jc w:val="center"/>
-        <w:rPr>
-          <w:sz w:val="36"/>
-          <w:szCs w:val="36"/>
-        </w:rPr>
-      </w:pPr>
-      <w:r>
-        <w:rPr>
-          <w:sz w:val="36"/>
-          <w:szCs w:val="36"/>
-        </w:rPr>
-        <w:t>Adriana Soriano</w:t>
-      </w:r>
-    </w:p>
-    <w:p>
-      <w:pPr>
-        <w:jc w:val="center"/>
-        <w:rPr>
-          <w:sz w:val="36"/>
-          <w:szCs w:val="36"/>
-        </w:rPr>
-      </w:pPr>
-    </w:p>
-    <w:p>
-      <w:pPr>
-        <w:jc w:val="center"/>
-        <w:rPr>
-          <w:sz w:val="36"/>
-          <w:szCs w:val="36"/>
-        </w:rPr>
-      </w:pPr>
-    </w:p>
-    <w:p>
-      <w:pPr>
-        <w:jc w:val="center"/>
-        <w:rPr>
-          <w:sz w:val="36"/>
-          <w:szCs w:val="36"/>
-        </w:rPr>
-      </w:pPr>
-      <w:proofErr w:type="gramStart"/>
-      <w:r>
-        <w:rPr>
-          <w:sz w:val="36"/>
-          <w:szCs w:val="36"/>
-        </w:rPr>
-        <w:t>9  DE</w:t>
-      </w:r>
-      <w:proofErr w:type="gramEnd"/>
-      <w:r>
-        <w:rPr>
-          <w:sz w:val="36"/>
-          <w:szCs w:val="36"/>
-        </w:rPr>
-        <w:t xml:space="preserve"> NOVIEMBRE  2021</w:t>
-      </w:r>
-    </w:p>
-    <w:p>
-      <w:pPr>
-        <w:jc w:val="center"/>
-        <w:rPr>
-          <w:sz w:val="36"/>
-          <w:szCs w:val="36"/>
-        </w:rPr>
-      </w:pPr>
-    </w:p>
-    <w:p>
-      <w:pPr>
-        <w:jc w:val="center"/>
-        <w:rPr>
-          <w:sz w:val="36"/>
-          <w:szCs w:val="36"/>
-        </w:rPr>
-      </w:pPr>
-    </w:p>
-    <w:p>
-      <w:pPr>
-        <w:jc w:val="center"/>
-        <w:rPr>
-          <w:sz w:val="36"/>
-          <w:szCs w:val="36"/>
-        </w:rPr>
-      </w:pPr>
-    </w:p>
-    <w:p>
-      <w:pPr>
-        <w:jc w:val="center"/>
-        <w:rPr>
-          <w:sz w:val="36"/>
-          <w:szCs w:val="36"/>
-        </w:rPr>
-      </w:pPr>
-      <w:r>
-        <w:rPr>
-          <w:sz w:val="36"/>
-          <w:szCs w:val="36"/>
-        </w:rPr>
-        <w:t>OBRADOR</w:t>
-      </w:r>
-    </w:p>
-    <w:p>
-      <w:pPr>
-        <w:jc w:val="center"/>
-        <w:rPr>
-          <w:sz w:val="36"/>
-          <w:szCs w:val="36"/>
-        </w:rPr>
-      </w:pPr>
-    </w:p>
-    <w:p>
-      <w:pPr>
-        <w:jc w:val="center"/>
-        <w:rPr>
-          <w:sz w:val="36"/>
-          <w:szCs w:val="36"/>
-        </w:rPr>
-      </w:pPr>
-    </w:p>
-    <w:p>
-      <w:pPr>
-        <w:jc w:val="center"/>
-        <w:rPr>
-          <w:sz w:val="36"/>
-          <w:szCs w:val="36"/>
-        </w:rPr>
-      </w:pPr>
-    </w:p>
-    <w:p>
-      <w:pPr>
-        <w:jc w:val="center"/>
-        <w:rPr>
-          <w:sz w:val="36"/>
-          <w:szCs w:val="36"/>
-        </w:rPr>
-      </w:pPr>
-    </w:p>
-    <w:p>
-      <w:pPr>
-        <w:jc w:val="center"/>
-        <w:rPr>
-          <w:sz w:val="36"/>
-          <w:szCs w:val="36"/>
-        </w:rPr>
-      </w:pPr>
-      <w:proofErr w:type="gramStart"/>
-      <w:r>
-        <w:rPr>
-          <w:sz w:val="36"/>
-          <w:szCs w:val="36"/>
-        </w:rPr>
-        <w:t>REMISIONES  #</w:t>
-      </w:r>
-      <w:proofErr w:type="gramEnd"/>
-      <w:r>
-        <w:rPr>
-          <w:sz w:val="36"/>
-          <w:szCs w:val="36"/>
-        </w:rPr>
-        <w:t xml:space="preserve">  1251 C  al   2500 C</w:t>
-      </w:r>
-    </w:p>
-    <w:p>
-      <w:pPr>
-        <w:jc w:val="center"/>
-        <w:rPr>
-          <w:sz w:val="36"/>
-          <w:szCs w:val="36"/>
-        </w:rPr>
-      </w:pPr>
-    </w:p>
-    <w:p>
-      <w:pPr>
-        <w:jc w:val="center"/>
-        <w:rPr>
-          <w:sz w:val="36"/>
-          <w:szCs w:val="36"/>
-        </w:rPr>
-      </w:pPr>
-    </w:p>
-    <w:p>
-      <w:pPr>
-        <w:jc w:val="center"/>
-        <w:rPr>
-          <w:sz w:val="36"/>
-          <w:szCs w:val="36"/>
-        </w:rPr>
-      </w:pPr>
-    </w:p>
-    <w:p>
-      <w:pPr>
-        <w:rPr>
-          <w:sz w:val="36"/>
-          <w:szCs w:val="36"/>
-        </w:rPr>
-      </w:pPr>
-    </w:p>
-    <w:p>
-      <w:pPr>
-        <w:rPr>
-          <w:sz w:val="36"/>
-          <w:szCs w:val="36"/>
-        </w:rPr>
-      </w:pPr>
-    </w:p>
-    <w:p>
-      <w:pPr>
-        <w:jc w:val="center"/>
-        <w:rPr>
-          <w:sz w:val="36"/>
-          <w:szCs w:val="36"/>
-        </w:rPr>
-      </w:pPr>
-      <w:r>
-        <w:rPr>
-          <w:sz w:val="36"/>
-          <w:szCs w:val="36"/>
-        </w:rPr>
-        <w:t>RECIBIO</w:t>
-      </w:r>
-    </w:p>
-    <w:p>
-      <w:pPr>
-        <w:jc w:val="center"/>
-        <w:rPr>
-          <w:sz w:val="36"/>
-          <w:szCs w:val="36"/>
-        </w:rPr>
-      </w:pPr>
-    </w:p>
-    <w:p>
-      <w:pPr>
-        <w:jc w:val="center"/>
-        <w:rPr>
-          <w:sz w:val="36"/>
-          <w:szCs w:val="36"/>
-        </w:rPr>
-      </w:pPr>
-      <w:r>
-        <w:rPr>
-          <w:sz w:val="36"/>
-          <w:szCs w:val="36"/>
-        </w:rPr>
-        <w:t>_______________________</w:t>
-      </w:r>
-    </w:p>
-    <w:p>
-      <w:pPr>
-        <w:jc w:val="center"/>
-        <w:rPr>
-          <w:sz w:val="36"/>
-          <w:szCs w:val="36"/>
-        </w:rPr>
-      </w:pPr>
-      <w:r>
-        <w:rPr>
-          <w:sz w:val="36"/>
-          <w:szCs w:val="36"/>
-        </w:rPr>
-        <w:t>ADRIANA SORIANO</w:t>
-      </w:r>
-    </w:p>
-    <w:p>
-      <w:pPr>
-        <w:rPr>
-          <w:sz w:val="36"/>
-          <w:szCs w:val="36"/>
-        </w:rPr>
-      </w:pPr>
-    </w:p>
-    <w:p>
-      <w:pPr>
-        <w:rPr>
-          <w:sz w:val="36"/>
-          <w:szCs w:val="36"/>
-        </w:rPr>
-      </w:pPr>
-    </w:p>
-    <w:p>
-      <w:pPr>
-        <w:rPr>
-          <w:sz w:val="36"/>
-          <w:szCs w:val="36"/>
-        </w:rPr>
-      </w:pPr>
-    </w:p>
-    <w:p>
-      <w:pPr>
-        <w:rPr>
-          <w:sz w:val="36"/>
-          <w:szCs w:val="36"/>
-        </w:rPr>
-      </w:pPr>
-    </w:p>
-    <w:p>
-      <w:pPr>
-        <w:jc w:val="center"/>
-        <w:rPr>
-          <w:sz w:val="36"/>
-          <w:szCs w:val="36"/>
-        </w:rPr>
-      </w:pPr>
-    </w:p>
-    <w:p>
-      <w:pPr>
-        <w:jc w:val="center"/>
-        <w:rPr>
-          <w:sz w:val="36"/>
-          <w:szCs w:val="36"/>
-        </w:rPr>
-      </w:pPr>
-    </w:p>
-    <w:p>
-      <w:pPr>
-        <w:jc w:val="center"/>
-        <w:rPr>
-          <w:sz w:val="36"/>
-          <w:szCs w:val="36"/>
-        </w:rPr>
-      </w:pPr>
-      <w:r>
-        <w:rPr>
-          <w:sz w:val="36"/>
-          <w:szCs w:val="36"/>
-        </w:rPr>
-        <w:t>26 OCTUBRE  2021</w:t>
-      </w:r>
-    </w:p>
-    <w:p>
-      <w:pPr>
-        <w:jc w:val="center"/>
-        <w:rPr>
-          <w:sz w:val="36"/>
-          <w:szCs w:val="36"/>
-        </w:rPr>
-      </w:pPr>
-    </w:p>
-    <w:p>
-      <w:pPr>
-        <w:jc w:val="center"/>
-        <w:rPr>
-          <w:sz w:val="36"/>
-          <w:szCs w:val="36"/>
-        </w:rPr>
-      </w:pPr>
-    </w:p>
-    <w:p>
-      <w:pPr>
-        <w:jc w:val="center"/>
-        <w:rPr>
-          <w:sz w:val="36"/>
-          <w:szCs w:val="36"/>
-        </w:rPr>
-      </w:pPr>
-    </w:p>
-    <w:p>
-      <w:pPr>
-        <w:jc w:val="center"/>
-        <w:rPr>
-          <w:sz w:val="36"/>
-          <w:szCs w:val="36"/>
-        </w:rPr>
-      </w:pPr>
-    </w:p>
-    <w:p>
-      <w:pPr>
-        <w:rPr>
-          <w:sz w:val="36"/>
-          <w:szCs w:val="36"/>
-        </w:rPr>
-      </w:pPr>
-      <w:r>
-        <w:rPr>
-          <w:sz w:val="36"/>
-          <w:szCs w:val="36"/>
-        </w:rPr>
-        <w:t>OBRADOR</w:t>
-      </w:r>
-    </w:p>
-    <w:p>
-      <w:pPr>
-        <w:jc w:val="center"/>
-        <w:rPr>
-          <w:sz w:val="36"/>
-          <w:szCs w:val="36"/>
-        </w:rPr>
-      </w:pPr>
-    </w:p>
-    <w:p>
-      <w:pPr>
-        <w:jc w:val="center"/>
-        <w:rPr>
-          <w:sz w:val="36"/>
-          <w:szCs w:val="36"/>
-        </w:rPr>
-      </w:pPr>
-    </w:p>
-    <w:p>
-      <w:pPr>
-        <w:rPr>
-          <w:sz w:val="36"/>
-          <w:szCs w:val="36"/>
-        </w:rPr>
-      </w:pPr>
-      <w:proofErr w:type="gramStart"/>
-      <w:r>
-        <w:rPr>
-          <w:sz w:val="36"/>
-          <w:szCs w:val="36"/>
-        </w:rPr>
-        <w:t>REMISIONES  #</w:t>
-      </w:r>
-      <w:proofErr w:type="gramEnd"/>
-      <w:r>
-        <w:rPr>
-          <w:sz w:val="36"/>
-          <w:szCs w:val="36"/>
-        </w:rPr>
-        <w:t xml:space="preserve">  00001 C  al   #  01250 C</w:t>
-      </w:r>
-    </w:p>
-    <w:p>
-      <w:pPr>
-        <w:jc w:val="center"/>
-        <w:rPr>
-          <w:sz w:val="36"/>
-          <w:szCs w:val="36"/>
-        </w:rPr>
-      </w:pPr>
-    </w:p>
-    <w:p>
-      <w:pPr>
-        <w:jc w:val="center"/>
-        <w:rPr>
-          <w:sz w:val="36"/>
-          <w:szCs w:val="36"/>
-        </w:rPr>
-      </w:pPr>
-    </w:p>
-    <w:p>
-      <w:pPr>
-        <w:jc w:val="center"/>
-        <w:rPr>
-          <w:sz w:val="36"/>
-          <w:szCs w:val="36"/>
-        </w:rPr>
-      </w:pPr>
-      <w:r>
-        <w:rPr>
-          <w:sz w:val="36"/>
-          <w:szCs w:val="36"/>
-        </w:rPr>
-        <w:t>RECIBIO</w:t>
-      </w:r>
-    </w:p>
-    <w:p>
-      <w:pPr>
-        <w:jc w:val="center"/>
-        <w:rPr>
-          <w:sz w:val="36"/>
-          <w:szCs w:val="36"/>
-        </w:rPr>
-      </w:pPr>
-    </w:p>
-    <w:p>
-      <w:pPr>
-        <w:jc w:val="center"/>
-        <w:rPr>
-          <w:sz w:val="36"/>
-          <w:szCs w:val="36"/>
-        </w:rPr>
-      </w:pPr>
-      <w:r>
-        <w:rPr>
-          <w:sz w:val="36"/>
-          <w:szCs w:val="36"/>
-        </w:rPr>
-        <w:t>______________________</w:t>
       </w:r>
     </w:p>
     <w:p>
@@ -962,6 +721,488 @@
           <w:szCs w:val="36"/>
         </w:rPr>
       </w:pPr>
+      <w:proofErr w:type="gramStart"/>
+      <w:r>
+        <w:rPr>
+          <w:sz w:val="36"/>
+          <w:szCs w:val="36"/>
+        </w:rPr>
+        <w:t>9  DE</w:t>
+      </w:r>
+      <w:proofErr w:type="gramEnd"/>
+      <w:r>
+        <w:rPr>
+          <w:sz w:val="36"/>
+          <w:szCs w:val="36"/>
+        </w:rPr>
+        <w:t xml:space="preserve"> NOVIEMBRE  2021</w:t>
+      </w:r>
+    </w:p>
+    <w:p>
+      <w:pPr>
+        <w:jc w:val="center"/>
+        <w:rPr>
+          <w:sz w:val="36"/>
+          <w:szCs w:val="36"/>
+        </w:rPr>
+      </w:pPr>
+    </w:p>
+    <w:p>
+      <w:pPr>
+        <w:jc w:val="center"/>
+        <w:rPr>
+          <w:sz w:val="36"/>
+          <w:szCs w:val="36"/>
+        </w:rPr>
+      </w:pPr>
+    </w:p>
+    <w:p>
+      <w:pPr>
+        <w:jc w:val="center"/>
+        <w:rPr>
+          <w:sz w:val="36"/>
+          <w:szCs w:val="36"/>
+        </w:rPr>
+      </w:pPr>
+    </w:p>
+    <w:p>
+      <w:pPr>
+        <w:jc w:val="center"/>
+        <w:rPr>
+          <w:sz w:val="36"/>
+          <w:szCs w:val="36"/>
+        </w:rPr>
+      </w:pPr>
+      <w:r>
+        <w:rPr>
+          <w:sz w:val="36"/>
+          <w:szCs w:val="36"/>
+        </w:rPr>
+        <w:t>OBRADOR</w:t>
+      </w:r>
+    </w:p>
+    <w:p>
+      <w:pPr>
+        <w:jc w:val="center"/>
+        <w:rPr>
+          <w:sz w:val="36"/>
+          <w:szCs w:val="36"/>
+        </w:rPr>
+      </w:pPr>
+    </w:p>
+    <w:p>
+      <w:pPr>
+        <w:jc w:val="center"/>
+        <w:rPr>
+          <w:sz w:val="36"/>
+          <w:szCs w:val="36"/>
+        </w:rPr>
+      </w:pPr>
+    </w:p>
+    <w:p>
+      <w:pPr>
+        <w:jc w:val="center"/>
+        <w:rPr>
+          <w:sz w:val="36"/>
+          <w:szCs w:val="36"/>
+        </w:rPr>
+      </w:pPr>
+    </w:p>
+    <w:p>
+      <w:pPr>
+        <w:jc w:val="center"/>
+        <w:rPr>
+          <w:sz w:val="36"/>
+          <w:szCs w:val="36"/>
+        </w:rPr>
+      </w:pPr>
+    </w:p>
+    <w:p>
+      <w:pPr>
+        <w:jc w:val="center"/>
+        <w:rPr>
+          <w:sz w:val="36"/>
+          <w:szCs w:val="36"/>
+        </w:rPr>
+      </w:pPr>
+      <w:proofErr w:type="gramStart"/>
+      <w:r>
+        <w:rPr>
+          <w:sz w:val="36"/>
+          <w:szCs w:val="36"/>
+        </w:rPr>
+        <w:t>REMISIONES  #</w:t>
+      </w:r>
+      <w:proofErr w:type="gramEnd"/>
+      <w:r>
+        <w:rPr>
+          <w:sz w:val="36"/>
+          <w:szCs w:val="36"/>
+        </w:rPr>
+        <w:t xml:space="preserve">  1251 C  al   2500 C</w:t>
+      </w:r>
+    </w:p>
+    <w:p>
+      <w:pPr>
+        <w:jc w:val="center"/>
+        <w:rPr>
+          <w:sz w:val="36"/>
+          <w:szCs w:val="36"/>
+        </w:rPr>
+      </w:pPr>
+    </w:p>
+    <w:p>
+      <w:pPr>
+        <w:jc w:val="center"/>
+        <w:rPr>
+          <w:sz w:val="36"/>
+          <w:szCs w:val="36"/>
+        </w:rPr>
+      </w:pPr>
+    </w:p>
+    <w:p>
+      <w:pPr>
+        <w:jc w:val="center"/>
+        <w:rPr>
+          <w:sz w:val="36"/>
+          <w:szCs w:val="36"/>
+        </w:rPr>
+      </w:pPr>
+    </w:p>
+    <w:p>
+      <w:pPr>
+        <w:rPr>
+          <w:sz w:val="36"/>
+          <w:szCs w:val="36"/>
+        </w:rPr>
+      </w:pPr>
+    </w:p>
+    <w:p>
+      <w:pPr>
+        <w:rPr>
+          <w:sz w:val="36"/>
+          <w:szCs w:val="36"/>
+        </w:rPr>
+      </w:pPr>
+    </w:p>
+    <w:p>
+      <w:pPr>
+        <w:jc w:val="center"/>
+        <w:rPr>
+          <w:sz w:val="36"/>
+          <w:szCs w:val="36"/>
+        </w:rPr>
+      </w:pPr>
+      <w:r>
+        <w:rPr>
+          <w:sz w:val="36"/>
+          <w:szCs w:val="36"/>
+        </w:rPr>
+        <w:t>RECIBIO</w:t>
+      </w:r>
+    </w:p>
+    <w:p>
+      <w:pPr>
+        <w:jc w:val="center"/>
+        <w:rPr>
+          <w:sz w:val="36"/>
+          <w:szCs w:val="36"/>
+        </w:rPr>
+      </w:pPr>
+    </w:p>
+    <w:p>
+      <w:pPr>
+        <w:jc w:val="center"/>
+        <w:rPr>
+          <w:sz w:val="36"/>
+          <w:szCs w:val="36"/>
+        </w:rPr>
+      </w:pPr>
+      <w:r>
+        <w:rPr>
+          <w:sz w:val="36"/>
+          <w:szCs w:val="36"/>
+        </w:rPr>
+        <w:lastRenderedPageBreak/>
+        <w:t>_______________________</w:t>
+      </w:r>
+    </w:p>
+    <w:p>
+      <w:pPr>
+        <w:jc w:val="center"/>
+        <w:rPr>
+          <w:sz w:val="36"/>
+          <w:szCs w:val="36"/>
+        </w:rPr>
+      </w:pPr>
+      <w:r>
+        <w:rPr>
+          <w:sz w:val="36"/>
+          <w:szCs w:val="36"/>
+        </w:rPr>
+        <w:t>ADRIANA SORIANO</w:t>
+      </w:r>
+    </w:p>
+    <w:p>
+      <w:pPr>
+        <w:rPr>
+          <w:sz w:val="36"/>
+          <w:szCs w:val="36"/>
+        </w:rPr>
+      </w:pPr>
+    </w:p>
+    <w:p>
+      <w:pPr>
+        <w:rPr>
+          <w:sz w:val="36"/>
+          <w:szCs w:val="36"/>
+        </w:rPr>
+      </w:pPr>
+    </w:p>
+    <w:p>
+      <w:pPr>
+        <w:rPr>
+          <w:sz w:val="36"/>
+          <w:szCs w:val="36"/>
+        </w:rPr>
+      </w:pPr>
+    </w:p>
+    <w:p>
+      <w:pPr>
+        <w:rPr>
+          <w:sz w:val="36"/>
+          <w:szCs w:val="36"/>
+        </w:rPr>
+      </w:pPr>
+    </w:p>
+    <w:p>
+      <w:pPr>
+        <w:jc w:val="center"/>
+        <w:rPr>
+          <w:sz w:val="36"/>
+          <w:szCs w:val="36"/>
+        </w:rPr>
+      </w:pPr>
+    </w:p>
+    <w:p>
+      <w:pPr>
+        <w:jc w:val="center"/>
+        <w:rPr>
+          <w:sz w:val="36"/>
+          <w:szCs w:val="36"/>
+        </w:rPr>
+      </w:pPr>
+    </w:p>
+    <w:p>
+      <w:pPr>
+        <w:jc w:val="center"/>
+        <w:rPr>
+          <w:sz w:val="36"/>
+          <w:szCs w:val="36"/>
+        </w:rPr>
+      </w:pPr>
+      <w:r>
+        <w:rPr>
+          <w:sz w:val="36"/>
+          <w:szCs w:val="36"/>
+        </w:rPr>
+        <w:t>26 OCTUBRE  2021</w:t>
+      </w:r>
+    </w:p>
+    <w:p>
+      <w:pPr>
+        <w:jc w:val="center"/>
+        <w:rPr>
+          <w:sz w:val="36"/>
+          <w:szCs w:val="36"/>
+        </w:rPr>
+      </w:pPr>
+    </w:p>
+    <w:p>
+      <w:pPr>
+        <w:jc w:val="center"/>
+        <w:rPr>
+          <w:sz w:val="36"/>
+          <w:szCs w:val="36"/>
+        </w:rPr>
+      </w:pPr>
+    </w:p>
+    <w:p>
+      <w:pPr>
+        <w:jc w:val="center"/>
+        <w:rPr>
+          <w:sz w:val="36"/>
+          <w:szCs w:val="36"/>
+        </w:rPr>
+      </w:pPr>
+    </w:p>
+    <w:p>
+      <w:pPr>
+        <w:jc w:val="center"/>
+        <w:rPr>
+          <w:sz w:val="36"/>
+          <w:szCs w:val="36"/>
+        </w:rPr>
+      </w:pPr>
+    </w:p>
+    <w:p>
+      <w:pPr>
+        <w:rPr>
+          <w:sz w:val="36"/>
+          <w:szCs w:val="36"/>
+        </w:rPr>
+      </w:pPr>
+      <w:r>
+        <w:rPr>
+          <w:sz w:val="36"/>
+          <w:szCs w:val="36"/>
+        </w:rPr>
+        <w:t>OBRADOR</w:t>
+      </w:r>
+    </w:p>
+    <w:p>
+      <w:pPr>
+        <w:jc w:val="center"/>
+        <w:rPr>
+          <w:sz w:val="36"/>
+          <w:szCs w:val="36"/>
+        </w:rPr>
+      </w:pPr>
+    </w:p>
+    <w:p>
+      <w:pPr>
+        <w:jc w:val="center"/>
+        <w:rPr>
+          <w:sz w:val="36"/>
+          <w:szCs w:val="36"/>
+        </w:rPr>
+      </w:pPr>
+    </w:p>
+    <w:p>
+      <w:pPr>
+        <w:rPr>
+          <w:sz w:val="36"/>
+          <w:szCs w:val="36"/>
+        </w:rPr>
+      </w:pPr>
+      <w:proofErr w:type="gramStart"/>
+      <w:r>
+        <w:rPr>
+          <w:sz w:val="36"/>
+          <w:szCs w:val="36"/>
+        </w:rPr>
+        <w:t>REMISIONES  #</w:t>
+      </w:r>
+      <w:proofErr w:type="gramEnd"/>
+      <w:r>
+        <w:rPr>
+          <w:sz w:val="36"/>
+          <w:szCs w:val="36"/>
+        </w:rPr>
+        <w:t xml:space="preserve">  00001 C  al   #  01250 C</w:t>
+      </w:r>
+    </w:p>
+    <w:p>
+      <w:pPr>
+        <w:jc w:val="center"/>
+        <w:rPr>
+          <w:sz w:val="36"/>
+          <w:szCs w:val="36"/>
+        </w:rPr>
+      </w:pPr>
+    </w:p>
+    <w:p>
+      <w:pPr>
+        <w:jc w:val="center"/>
+        <w:rPr>
+          <w:sz w:val="36"/>
+          <w:szCs w:val="36"/>
+        </w:rPr>
+      </w:pPr>
+    </w:p>
+    <w:p>
+      <w:pPr>
+        <w:jc w:val="center"/>
+        <w:rPr>
+          <w:sz w:val="36"/>
+          <w:szCs w:val="36"/>
+        </w:rPr>
+      </w:pPr>
+      <w:r>
+        <w:rPr>
+          <w:sz w:val="36"/>
+          <w:szCs w:val="36"/>
+        </w:rPr>
+        <w:t>RECIBIO</w:t>
+      </w:r>
+    </w:p>
+    <w:p>
+      <w:pPr>
+        <w:jc w:val="center"/>
+        <w:rPr>
+          <w:sz w:val="36"/>
+          <w:szCs w:val="36"/>
+        </w:rPr>
+      </w:pPr>
+    </w:p>
+    <w:p>
+      <w:pPr>
+        <w:jc w:val="center"/>
+        <w:rPr>
+          <w:sz w:val="36"/>
+          <w:szCs w:val="36"/>
+        </w:rPr>
+      </w:pPr>
+      <w:r>
+        <w:rPr>
+          <w:sz w:val="36"/>
+          <w:szCs w:val="36"/>
+        </w:rPr>
+        <w:t>______________________</w:t>
+      </w:r>
+    </w:p>
+    <w:p>
+      <w:pPr>
+        <w:jc w:val="center"/>
+        <w:rPr>
+          <w:sz w:val="36"/>
+          <w:szCs w:val="36"/>
+        </w:rPr>
+      </w:pPr>
+      <w:r>
+        <w:rPr>
+          <w:sz w:val="36"/>
+          <w:szCs w:val="36"/>
+        </w:rPr>
+        <w:t>Adriana Soriano</w:t>
+      </w:r>
+    </w:p>
+    <w:p>
+      <w:pPr>
+        <w:jc w:val="center"/>
+        <w:rPr>
+          <w:sz w:val="36"/>
+          <w:szCs w:val="36"/>
+        </w:rPr>
+      </w:pPr>
+    </w:p>
+    <w:p>
+      <w:pPr>
+        <w:jc w:val="center"/>
+        <w:rPr>
+          <w:sz w:val="36"/>
+          <w:szCs w:val="36"/>
+        </w:rPr>
+      </w:pPr>
+    </w:p>
+    <w:p>
+      <w:pPr>
+        <w:jc w:val="center"/>
+        <w:rPr>
+          <w:sz w:val="36"/>
+          <w:szCs w:val="36"/>
+        </w:rPr>
+      </w:pPr>
     </w:p>
     <w:p>
       <w:pPr>
@@ -1351,6 +1592,7 @@
           <w:sz w:val="36"/>
           <w:szCs w:val="36"/>
         </w:rPr>
+        <w:lastRenderedPageBreak/>
         <w:t>REMISIONES  #</w:t>
       </w:r>
       <w:proofErr w:type="gramEnd"/>
@@ -1582,655 +1824,654 @@
           <w:sz w:val="36"/>
           <w:szCs w:val="36"/>
         </w:rPr>
+        <w:t xml:space="preserve">SALIDAS </w:t>
+      </w:r>
+      <w:proofErr w:type="gramStart"/>
+      <w:r>
+        <w:rPr>
+          <w:sz w:val="36"/>
+          <w:szCs w:val="36"/>
+        </w:rPr>
+        <w:t>TIENDA  #</w:t>
+      </w:r>
+      <w:proofErr w:type="gramEnd"/>
+      <w:r>
+        <w:rPr>
+          <w:sz w:val="36"/>
+          <w:szCs w:val="36"/>
+        </w:rPr>
+        <w:t xml:space="preserve">  0751 H    al   1000 H</w:t>
+      </w:r>
+    </w:p>
+    <w:p>
+      <w:pPr>
+        <w:rPr>
+          <w:sz w:val="36"/>
+          <w:szCs w:val="36"/>
+        </w:rPr>
+      </w:pPr>
+    </w:p>
+    <w:p>
+      <w:pPr>
+        <w:rPr>
+          <w:sz w:val="36"/>
+          <w:szCs w:val="36"/>
+        </w:rPr>
+      </w:pPr>
+    </w:p>
+    <w:p>
+      <w:pPr>
+        <w:rPr>
+          <w:sz w:val="36"/>
+          <w:szCs w:val="36"/>
+        </w:rPr>
+      </w:pPr>
+    </w:p>
+    <w:p>
+      <w:pPr>
+        <w:rPr>
+          <w:sz w:val="36"/>
+          <w:szCs w:val="36"/>
+        </w:rPr>
+      </w:pPr>
+    </w:p>
+    <w:p>
+      <w:pPr>
+        <w:rPr>
+          <w:sz w:val="36"/>
+          <w:szCs w:val="36"/>
+        </w:rPr>
+      </w:pPr>
+      <w:r>
+        <w:rPr>
+          <w:sz w:val="36"/>
+          <w:szCs w:val="36"/>
+        </w:rPr>
+        <w:t>RECIBIO</w:t>
+      </w:r>
+    </w:p>
+    <w:p>
+      <w:pPr>
+        <w:rPr>
+          <w:sz w:val="36"/>
+          <w:szCs w:val="36"/>
+        </w:rPr>
+      </w:pPr>
+    </w:p>
+    <w:p>
+      <w:pPr>
+        <w:rPr>
+          <w:sz w:val="36"/>
+          <w:szCs w:val="36"/>
+        </w:rPr>
+      </w:pPr>
+      <w:r>
+        <w:rPr>
+          <w:sz w:val="36"/>
+          <w:szCs w:val="36"/>
+        </w:rPr>
+        <w:t>_____________________</w:t>
+      </w:r>
+    </w:p>
+    <w:p>
+      <w:pPr>
+        <w:rPr>
+          <w:sz w:val="36"/>
+          <w:szCs w:val="36"/>
+        </w:rPr>
+      </w:pPr>
+      <w:r>
+        <w:rPr>
+          <w:sz w:val="36"/>
+          <w:szCs w:val="36"/>
+        </w:rPr>
+        <w:t>Adriana Soriano</w:t>
+      </w:r>
+    </w:p>
+    <w:p>
+      <w:pPr>
+        <w:jc w:val="center"/>
+        <w:rPr>
+          <w:sz w:val="36"/>
+          <w:szCs w:val="36"/>
+        </w:rPr>
+      </w:pPr>
+    </w:p>
+    <w:p>
+      <w:pPr>
+        <w:jc w:val="center"/>
+        <w:rPr>
+          <w:sz w:val="36"/>
+          <w:szCs w:val="36"/>
+        </w:rPr>
+      </w:pPr>
+    </w:p>
+    <w:p>
+      <w:pPr>
+        <w:jc w:val="center"/>
+        <w:rPr>
+          <w:sz w:val="36"/>
+          <w:szCs w:val="36"/>
+        </w:rPr>
+      </w:pPr>
+      <w:r>
+        <w:rPr>
+          <w:sz w:val="36"/>
+          <w:szCs w:val="36"/>
+        </w:rPr>
+        <w:t>24 SEPTIEMBRE  2021</w:t>
+      </w:r>
+    </w:p>
+    <w:p>
+      <w:pPr>
+        <w:jc w:val="center"/>
+        <w:rPr>
+          <w:sz w:val="36"/>
+          <w:szCs w:val="36"/>
+        </w:rPr>
+      </w:pPr>
+    </w:p>
+    <w:p>
+      <w:pPr>
+        <w:jc w:val="center"/>
+        <w:rPr>
+          <w:sz w:val="36"/>
+          <w:szCs w:val="36"/>
+        </w:rPr>
+      </w:pPr>
+    </w:p>
+    <w:p>
+      <w:pPr>
+        <w:jc w:val="center"/>
+        <w:rPr>
+          <w:sz w:val="36"/>
+          <w:szCs w:val="36"/>
+        </w:rPr>
+      </w:pPr>
+    </w:p>
+    <w:p>
+      <w:pPr>
+        <w:rPr>
+          <w:sz w:val="36"/>
+          <w:szCs w:val="36"/>
+        </w:rPr>
+      </w:pPr>
+      <w:r>
+        <w:rPr>
+          <w:sz w:val="36"/>
+          <w:szCs w:val="36"/>
+        </w:rPr>
+        <w:t>OBRADOR</w:t>
+      </w:r>
+    </w:p>
+    <w:p>
+      <w:pPr>
+        <w:rPr>
+          <w:sz w:val="36"/>
+          <w:szCs w:val="36"/>
+        </w:rPr>
+      </w:pPr>
+    </w:p>
+    <w:p>
+      <w:pPr>
+        <w:rPr>
+          <w:sz w:val="36"/>
+          <w:szCs w:val="36"/>
+        </w:rPr>
+      </w:pPr>
+    </w:p>
+    <w:p>
+      <w:pPr>
+        <w:rPr>
+          <w:sz w:val="36"/>
+          <w:szCs w:val="36"/>
+        </w:rPr>
+      </w:pPr>
+    </w:p>
+    <w:p>
+      <w:pPr>
+        <w:rPr>
+          <w:sz w:val="36"/>
+          <w:szCs w:val="36"/>
+        </w:rPr>
+      </w:pPr>
+      <w:proofErr w:type="gramStart"/>
+      <w:r>
+        <w:rPr>
+          <w:sz w:val="36"/>
+          <w:szCs w:val="36"/>
+        </w:rPr>
+        <w:t>REMISIONES  #</w:t>
+      </w:r>
+      <w:proofErr w:type="gramEnd"/>
+      <w:r>
+        <w:rPr>
+          <w:sz w:val="36"/>
+          <w:szCs w:val="36"/>
+        </w:rPr>
+        <w:t xml:space="preserve">  21251 B  al   22500 B</w:t>
+      </w:r>
+    </w:p>
+    <w:p>
+      <w:pPr>
+        <w:rPr>
+          <w:sz w:val="36"/>
+          <w:szCs w:val="36"/>
+        </w:rPr>
+      </w:pPr>
+    </w:p>
+    <w:p>
+      <w:pPr>
+        <w:rPr>
+          <w:sz w:val="36"/>
+          <w:szCs w:val="36"/>
+        </w:rPr>
+      </w:pPr>
+    </w:p>
+    <w:p>
+      <w:pPr>
+        <w:rPr>
+          <w:sz w:val="36"/>
+          <w:szCs w:val="36"/>
+        </w:rPr>
+      </w:pPr>
+    </w:p>
+    <w:p>
+      <w:pPr>
+        <w:rPr>
+          <w:sz w:val="36"/>
+          <w:szCs w:val="36"/>
+        </w:rPr>
+      </w:pPr>
+    </w:p>
+    <w:p>
+      <w:pPr>
+        <w:jc w:val="center"/>
+        <w:rPr>
+          <w:sz w:val="36"/>
+          <w:szCs w:val="36"/>
+        </w:rPr>
+      </w:pPr>
+      <w:r>
+        <w:rPr>
+          <w:sz w:val="36"/>
+          <w:szCs w:val="36"/>
+        </w:rPr>
+        <w:t>RECIBIO</w:t>
+      </w:r>
+    </w:p>
+    <w:p>
+      <w:pPr>
+        <w:jc w:val="center"/>
+        <w:rPr>
+          <w:sz w:val="36"/>
+          <w:szCs w:val="36"/>
+        </w:rPr>
+      </w:pPr>
+    </w:p>
+    <w:p>
+      <w:pPr>
+        <w:jc w:val="center"/>
+        <w:rPr>
+          <w:sz w:val="36"/>
+          <w:szCs w:val="36"/>
+        </w:rPr>
+      </w:pPr>
+    </w:p>
+    <w:p>
+      <w:pPr>
+        <w:jc w:val="center"/>
+        <w:rPr>
+          <w:sz w:val="36"/>
+          <w:szCs w:val="36"/>
+        </w:rPr>
+      </w:pPr>
+      <w:r>
+        <w:rPr>
+          <w:sz w:val="36"/>
+          <w:szCs w:val="36"/>
+        </w:rPr>
+        <w:t>_____________________________</w:t>
+      </w:r>
+    </w:p>
+    <w:p>
+      <w:pPr>
+        <w:jc w:val="center"/>
+        <w:rPr>
+          <w:sz w:val="36"/>
+          <w:szCs w:val="36"/>
+        </w:rPr>
+      </w:pPr>
+      <w:r>
+        <w:rPr>
+          <w:sz w:val="36"/>
+          <w:szCs w:val="36"/>
+        </w:rPr>
+        <w:t>Adriana Soriano</w:t>
+      </w:r>
+    </w:p>
+    <w:p>
+      <w:pPr>
+        <w:rPr>
+          <w:sz w:val="36"/>
+          <w:szCs w:val="36"/>
+        </w:rPr>
+      </w:pPr>
+    </w:p>
+    <w:p>
+      <w:pPr>
+        <w:rPr>
+          <w:sz w:val="36"/>
+          <w:szCs w:val="36"/>
+        </w:rPr>
+      </w:pPr>
+    </w:p>
+    <w:p>
+      <w:pPr>
+        <w:jc w:val="center"/>
+        <w:rPr>
+          <w:sz w:val="36"/>
+          <w:szCs w:val="36"/>
+        </w:rPr>
+      </w:pPr>
+    </w:p>
+    <w:p>
+      <w:pPr>
+        <w:jc w:val="center"/>
+        <w:rPr>
+          <w:sz w:val="36"/>
+          <w:szCs w:val="36"/>
+        </w:rPr>
+      </w:pPr>
+    </w:p>
+    <w:p>
+      <w:pPr>
+        <w:jc w:val="center"/>
+        <w:rPr>
+          <w:sz w:val="36"/>
+          <w:szCs w:val="36"/>
+        </w:rPr>
+      </w:pPr>
+      <w:r>
+        <w:rPr>
+          <w:sz w:val="36"/>
+          <w:szCs w:val="36"/>
+        </w:rPr>
+        <w:t>11 SEPTIEMBRE  2021</w:t>
+      </w:r>
+    </w:p>
+    <w:p>
+      <w:pPr>
+        <w:jc w:val="center"/>
+        <w:rPr>
+          <w:sz w:val="36"/>
+          <w:szCs w:val="36"/>
+        </w:rPr>
+      </w:pPr>
+    </w:p>
+    <w:p>
+      <w:pPr>
+        <w:jc w:val="center"/>
+        <w:rPr>
+          <w:sz w:val="36"/>
+          <w:szCs w:val="36"/>
+        </w:rPr>
+      </w:pPr>
+    </w:p>
+    <w:p>
+      <w:pPr>
+        <w:rPr>
+          <w:sz w:val="36"/>
+          <w:szCs w:val="36"/>
+        </w:rPr>
+      </w:pPr>
+      <w:r>
+        <w:rPr>
+          <w:sz w:val="36"/>
+          <w:szCs w:val="36"/>
+        </w:rPr>
+        <w:t>OBRADOR</w:t>
+      </w:r>
+    </w:p>
+    <w:p>
+      <w:pPr>
+        <w:rPr>
+          <w:sz w:val="36"/>
+          <w:szCs w:val="36"/>
+        </w:rPr>
+      </w:pPr>
+    </w:p>
+    <w:p>
+      <w:pPr>
+        <w:rPr>
+          <w:sz w:val="36"/>
+          <w:szCs w:val="36"/>
+        </w:rPr>
+      </w:pPr>
+    </w:p>
+    <w:p>
+      <w:pPr>
+        <w:rPr>
+          <w:sz w:val="36"/>
+          <w:szCs w:val="36"/>
+        </w:rPr>
+      </w:pPr>
+    </w:p>
+    <w:p>
+      <w:pPr>
+        <w:rPr>
+          <w:sz w:val="36"/>
+          <w:szCs w:val="36"/>
+        </w:rPr>
+      </w:pPr>
+      <w:r>
+        <w:rPr>
+          <w:sz w:val="36"/>
+          <w:szCs w:val="36"/>
+        </w:rPr>
+        <w:t xml:space="preserve">NOTAS DE </w:t>
+      </w:r>
+      <w:proofErr w:type="gramStart"/>
+      <w:r>
+        <w:rPr>
+          <w:sz w:val="36"/>
+          <w:szCs w:val="36"/>
+        </w:rPr>
+        <w:t>REMISION  #</w:t>
+      </w:r>
+      <w:proofErr w:type="gramEnd"/>
+      <w:r>
+        <w:rPr>
+          <w:sz w:val="36"/>
+          <w:szCs w:val="36"/>
+        </w:rPr>
+        <w:t xml:space="preserve">  20001 B  al  21250 B</w:t>
+      </w:r>
+    </w:p>
+    <w:p>
+      <w:pPr>
+        <w:rPr>
+          <w:sz w:val="36"/>
+          <w:szCs w:val="36"/>
+        </w:rPr>
+      </w:pPr>
+    </w:p>
+    <w:p>
+      <w:pPr>
+        <w:rPr>
+          <w:sz w:val="36"/>
+          <w:szCs w:val="36"/>
+        </w:rPr>
+      </w:pPr>
+    </w:p>
+    <w:p>
+      <w:pPr>
+        <w:rPr>
+          <w:sz w:val="36"/>
+          <w:szCs w:val="36"/>
+        </w:rPr>
+      </w:pPr>
+    </w:p>
+    <w:p>
+      <w:pPr>
+        <w:rPr>
+          <w:sz w:val="36"/>
+          <w:szCs w:val="36"/>
+        </w:rPr>
+      </w:pPr>
+    </w:p>
+    <w:p>
+      <w:pPr>
+        <w:rPr>
+          <w:sz w:val="36"/>
+          <w:szCs w:val="36"/>
+        </w:rPr>
+      </w:pPr>
+    </w:p>
+    <w:p>
+      <w:pPr>
+        <w:rPr>
+          <w:sz w:val="36"/>
+          <w:szCs w:val="36"/>
+        </w:rPr>
+      </w:pPr>
+    </w:p>
+    <w:p>
+      <w:pPr>
+        <w:rPr>
+          <w:sz w:val="36"/>
+          <w:szCs w:val="36"/>
+        </w:rPr>
+      </w:pPr>
+      <w:r>
+        <w:rPr>
+          <w:sz w:val="36"/>
+          <w:szCs w:val="36"/>
+        </w:rPr>
+        <w:t>RECIBIO</w:t>
+      </w:r>
+    </w:p>
+    <w:p>
+      <w:pPr>
+        <w:rPr>
+          <w:sz w:val="36"/>
+          <w:szCs w:val="36"/>
+        </w:rPr>
+      </w:pPr>
+    </w:p>
+    <w:p>
+      <w:pPr>
+        <w:rPr>
+          <w:sz w:val="36"/>
+          <w:szCs w:val="36"/>
+        </w:rPr>
+      </w:pPr>
+    </w:p>
+    <w:p>
+      <w:pPr>
+        <w:rPr>
+          <w:sz w:val="36"/>
+          <w:szCs w:val="36"/>
+        </w:rPr>
+      </w:pPr>
+      <w:r>
+        <w:rPr>
+          <w:sz w:val="36"/>
+          <w:szCs w:val="36"/>
+        </w:rPr>
+        <w:t>______________________</w:t>
+      </w:r>
+    </w:p>
+    <w:p>
+      <w:pPr>
+        <w:rPr>
+          <w:sz w:val="36"/>
+          <w:szCs w:val="36"/>
+        </w:rPr>
+      </w:pPr>
+      <w:r>
+        <w:rPr>
+          <w:sz w:val="36"/>
+          <w:szCs w:val="36"/>
+        </w:rPr>
+        <w:t>Adriana Soriano</w:t>
+      </w:r>
+    </w:p>
+    <w:p>
+      <w:pPr>
+        <w:jc w:val="center"/>
+        <w:rPr>
+          <w:sz w:val="36"/>
+          <w:szCs w:val="36"/>
+        </w:rPr>
+      </w:pPr>
+    </w:p>
+    <w:p>
+      <w:pPr>
+        <w:jc w:val="center"/>
+        <w:rPr>
+          <w:sz w:val="36"/>
+          <w:szCs w:val="36"/>
+        </w:rPr>
+      </w:pPr>
+    </w:p>
+    <w:p>
+      <w:pPr>
+        <w:jc w:val="center"/>
+        <w:rPr>
+          <w:sz w:val="36"/>
+          <w:szCs w:val="36"/>
+        </w:rPr>
+      </w:pPr>
+    </w:p>
+    <w:p>
+      <w:pPr>
+        <w:jc w:val="center"/>
+        <w:rPr>
+          <w:sz w:val="36"/>
+          <w:szCs w:val="36"/>
+        </w:rPr>
+      </w:pPr>
+      <w:r>
+        <w:rPr>
+          <w:sz w:val="36"/>
+          <w:szCs w:val="36"/>
+        </w:rPr>
+        <w:t>30 DE AGOSTO  2021</w:t>
+      </w:r>
+    </w:p>
+    <w:p>
+      <w:pPr>
+        <w:jc w:val="center"/>
+        <w:rPr>
+          <w:sz w:val="36"/>
+          <w:szCs w:val="36"/>
+        </w:rPr>
+      </w:pPr>
+    </w:p>
+    <w:p>
+      <w:pPr>
+        <w:jc w:val="center"/>
+        <w:rPr>
+          <w:sz w:val="36"/>
+          <w:szCs w:val="36"/>
+        </w:rPr>
+      </w:pPr>
+    </w:p>
+    <w:p>
+      <w:pPr>
+        <w:jc w:val="center"/>
+        <w:rPr>
+          <w:sz w:val="36"/>
+          <w:szCs w:val="36"/>
+        </w:rPr>
+      </w:pPr>
+      <w:r>
+        <w:rPr>
+          <w:sz w:val="36"/>
+          <w:szCs w:val="36"/>
+        </w:rPr>
         <w:lastRenderedPageBreak/>
-        <w:t xml:space="preserve">SALIDAS </w:t>
-      </w:r>
-      <w:proofErr w:type="gramStart"/>
-      <w:r>
-        <w:rPr>
-          <w:sz w:val="36"/>
-          <w:szCs w:val="36"/>
-        </w:rPr>
-        <w:t>TIENDA  #</w:t>
-      </w:r>
-      <w:proofErr w:type="gramEnd"/>
-      <w:r>
-        <w:rPr>
-          <w:sz w:val="36"/>
-          <w:szCs w:val="36"/>
-        </w:rPr>
-        <w:t xml:space="preserve">  0751 H    al   1000 H</w:t>
-      </w:r>
-    </w:p>
-    <w:p>
-      <w:pPr>
-        <w:rPr>
-          <w:sz w:val="36"/>
-          <w:szCs w:val="36"/>
-        </w:rPr>
-      </w:pPr>
-    </w:p>
-    <w:p>
-      <w:pPr>
-        <w:rPr>
-          <w:sz w:val="36"/>
-          <w:szCs w:val="36"/>
-        </w:rPr>
-      </w:pPr>
-    </w:p>
-    <w:p>
-      <w:pPr>
-        <w:rPr>
-          <w:sz w:val="36"/>
-          <w:szCs w:val="36"/>
-        </w:rPr>
-      </w:pPr>
-    </w:p>
-    <w:p>
-      <w:pPr>
-        <w:rPr>
-          <w:sz w:val="36"/>
-          <w:szCs w:val="36"/>
-        </w:rPr>
-      </w:pPr>
-    </w:p>
-    <w:p>
-      <w:pPr>
-        <w:rPr>
-          <w:sz w:val="36"/>
-          <w:szCs w:val="36"/>
-        </w:rPr>
-      </w:pPr>
-      <w:r>
-        <w:rPr>
-          <w:sz w:val="36"/>
-          <w:szCs w:val="36"/>
-        </w:rPr>
-        <w:t>RECIBIO</w:t>
-      </w:r>
-    </w:p>
-    <w:p>
-      <w:pPr>
-        <w:rPr>
-          <w:sz w:val="36"/>
-          <w:szCs w:val="36"/>
-        </w:rPr>
-      </w:pPr>
-    </w:p>
-    <w:p>
-      <w:pPr>
-        <w:rPr>
-          <w:sz w:val="36"/>
-          <w:szCs w:val="36"/>
-        </w:rPr>
-      </w:pPr>
-      <w:r>
-        <w:rPr>
-          <w:sz w:val="36"/>
-          <w:szCs w:val="36"/>
-        </w:rPr>
-        <w:t>_____________________</w:t>
-      </w:r>
-    </w:p>
-    <w:p>
-      <w:pPr>
-        <w:rPr>
-          <w:sz w:val="36"/>
-          <w:szCs w:val="36"/>
-        </w:rPr>
-      </w:pPr>
-      <w:r>
-        <w:rPr>
-          <w:sz w:val="36"/>
-          <w:szCs w:val="36"/>
-        </w:rPr>
-        <w:t>Adriana Soriano</w:t>
-      </w:r>
-    </w:p>
-    <w:p>
-      <w:pPr>
-        <w:jc w:val="center"/>
-        <w:rPr>
-          <w:sz w:val="36"/>
-          <w:szCs w:val="36"/>
-        </w:rPr>
-      </w:pPr>
-    </w:p>
-    <w:p>
-      <w:pPr>
-        <w:jc w:val="center"/>
-        <w:rPr>
-          <w:sz w:val="36"/>
-          <w:szCs w:val="36"/>
-        </w:rPr>
-      </w:pPr>
-    </w:p>
-    <w:p>
-      <w:pPr>
-        <w:jc w:val="center"/>
-        <w:rPr>
-          <w:sz w:val="36"/>
-          <w:szCs w:val="36"/>
-        </w:rPr>
-      </w:pPr>
-      <w:r>
-        <w:rPr>
-          <w:sz w:val="36"/>
-          <w:szCs w:val="36"/>
-        </w:rPr>
-        <w:t>24 SEPTIEMBRE  2021</w:t>
-      </w:r>
-    </w:p>
-    <w:p>
-      <w:pPr>
-        <w:jc w:val="center"/>
-        <w:rPr>
-          <w:sz w:val="36"/>
-          <w:szCs w:val="36"/>
-        </w:rPr>
-      </w:pPr>
-    </w:p>
-    <w:p>
-      <w:pPr>
-        <w:jc w:val="center"/>
-        <w:rPr>
-          <w:sz w:val="36"/>
-          <w:szCs w:val="36"/>
-        </w:rPr>
-      </w:pPr>
-    </w:p>
-    <w:p>
-      <w:pPr>
-        <w:jc w:val="center"/>
-        <w:rPr>
-          <w:sz w:val="36"/>
-          <w:szCs w:val="36"/>
-        </w:rPr>
-      </w:pPr>
-    </w:p>
-    <w:p>
-      <w:pPr>
-        <w:rPr>
-          <w:sz w:val="36"/>
-          <w:szCs w:val="36"/>
-        </w:rPr>
-      </w:pPr>
-      <w:r>
-        <w:rPr>
-          <w:sz w:val="36"/>
-          <w:szCs w:val="36"/>
-        </w:rPr>
-        <w:t>OBRADOR</w:t>
-      </w:r>
-    </w:p>
-    <w:p>
-      <w:pPr>
-        <w:rPr>
-          <w:sz w:val="36"/>
-          <w:szCs w:val="36"/>
-        </w:rPr>
-      </w:pPr>
-    </w:p>
-    <w:p>
-      <w:pPr>
-        <w:rPr>
-          <w:sz w:val="36"/>
-          <w:szCs w:val="36"/>
-        </w:rPr>
-      </w:pPr>
-    </w:p>
-    <w:p>
-      <w:pPr>
-        <w:rPr>
-          <w:sz w:val="36"/>
-          <w:szCs w:val="36"/>
-        </w:rPr>
-      </w:pPr>
-    </w:p>
-    <w:p>
-      <w:pPr>
-        <w:rPr>
-          <w:sz w:val="36"/>
-          <w:szCs w:val="36"/>
-        </w:rPr>
-      </w:pPr>
-      <w:proofErr w:type="gramStart"/>
-      <w:r>
-        <w:rPr>
-          <w:sz w:val="36"/>
-          <w:szCs w:val="36"/>
-        </w:rPr>
-        <w:t>REMISIONES  #</w:t>
-      </w:r>
-      <w:proofErr w:type="gramEnd"/>
-      <w:r>
-        <w:rPr>
-          <w:sz w:val="36"/>
-          <w:szCs w:val="36"/>
-        </w:rPr>
-        <w:t xml:space="preserve">  21251 B  al   22500 B</w:t>
-      </w:r>
-    </w:p>
-    <w:p>
-      <w:pPr>
-        <w:rPr>
-          <w:sz w:val="36"/>
-          <w:szCs w:val="36"/>
-        </w:rPr>
-      </w:pPr>
-    </w:p>
-    <w:p>
-      <w:pPr>
-        <w:rPr>
-          <w:sz w:val="36"/>
-          <w:szCs w:val="36"/>
-        </w:rPr>
-      </w:pPr>
-    </w:p>
-    <w:p>
-      <w:pPr>
-        <w:rPr>
-          <w:sz w:val="36"/>
-          <w:szCs w:val="36"/>
-        </w:rPr>
-      </w:pPr>
-    </w:p>
-    <w:p>
-      <w:pPr>
-        <w:rPr>
-          <w:sz w:val="36"/>
-          <w:szCs w:val="36"/>
-        </w:rPr>
-      </w:pPr>
-    </w:p>
-    <w:p>
-      <w:pPr>
-        <w:jc w:val="center"/>
-        <w:rPr>
-          <w:sz w:val="36"/>
-          <w:szCs w:val="36"/>
-        </w:rPr>
-      </w:pPr>
-      <w:r>
-        <w:rPr>
-          <w:sz w:val="36"/>
-          <w:szCs w:val="36"/>
-        </w:rPr>
-        <w:t>RECIBIO</w:t>
-      </w:r>
-    </w:p>
-    <w:p>
-      <w:pPr>
-        <w:jc w:val="center"/>
-        <w:rPr>
-          <w:sz w:val="36"/>
-          <w:szCs w:val="36"/>
-        </w:rPr>
-      </w:pPr>
-    </w:p>
-    <w:p>
-      <w:pPr>
-        <w:jc w:val="center"/>
-        <w:rPr>
-          <w:sz w:val="36"/>
-          <w:szCs w:val="36"/>
-        </w:rPr>
-      </w:pPr>
-    </w:p>
-    <w:p>
-      <w:pPr>
-        <w:jc w:val="center"/>
-        <w:rPr>
-          <w:sz w:val="36"/>
-          <w:szCs w:val="36"/>
-        </w:rPr>
-      </w:pPr>
-      <w:r>
-        <w:rPr>
-          <w:sz w:val="36"/>
-          <w:szCs w:val="36"/>
-        </w:rPr>
-        <w:t>_____________________________</w:t>
-      </w:r>
-    </w:p>
-    <w:p>
-      <w:pPr>
-        <w:jc w:val="center"/>
-        <w:rPr>
-          <w:sz w:val="36"/>
-          <w:szCs w:val="36"/>
-        </w:rPr>
-      </w:pPr>
-      <w:r>
-        <w:rPr>
-          <w:sz w:val="36"/>
-          <w:szCs w:val="36"/>
-        </w:rPr>
-        <w:t>Adriana Soriano</w:t>
-      </w:r>
-    </w:p>
-    <w:p>
-      <w:pPr>
-        <w:rPr>
-          <w:sz w:val="36"/>
-          <w:szCs w:val="36"/>
-        </w:rPr>
-      </w:pPr>
-    </w:p>
-    <w:p>
-      <w:pPr>
-        <w:rPr>
-          <w:sz w:val="36"/>
-          <w:szCs w:val="36"/>
-        </w:rPr>
-      </w:pPr>
-    </w:p>
-    <w:p>
-      <w:pPr>
-        <w:jc w:val="center"/>
-        <w:rPr>
-          <w:sz w:val="36"/>
-          <w:szCs w:val="36"/>
-        </w:rPr>
-      </w:pPr>
-    </w:p>
-    <w:p>
-      <w:pPr>
-        <w:jc w:val="center"/>
-        <w:rPr>
-          <w:sz w:val="36"/>
-          <w:szCs w:val="36"/>
-        </w:rPr>
-      </w:pPr>
-    </w:p>
-    <w:p>
-      <w:pPr>
-        <w:jc w:val="center"/>
-        <w:rPr>
-          <w:sz w:val="36"/>
-          <w:szCs w:val="36"/>
-        </w:rPr>
-      </w:pPr>
-      <w:r>
-        <w:rPr>
-          <w:sz w:val="36"/>
-          <w:szCs w:val="36"/>
-        </w:rPr>
-        <w:t>11 SEPTIEMBRE  2021</w:t>
-      </w:r>
-    </w:p>
-    <w:p>
-      <w:pPr>
-        <w:jc w:val="center"/>
-        <w:rPr>
-          <w:sz w:val="36"/>
-          <w:szCs w:val="36"/>
-        </w:rPr>
-      </w:pPr>
-    </w:p>
-    <w:p>
-      <w:pPr>
-        <w:jc w:val="center"/>
-        <w:rPr>
-          <w:sz w:val="36"/>
-          <w:szCs w:val="36"/>
-        </w:rPr>
-      </w:pPr>
-    </w:p>
-    <w:p>
-      <w:pPr>
-        <w:rPr>
-          <w:sz w:val="36"/>
-          <w:szCs w:val="36"/>
-        </w:rPr>
-      </w:pPr>
-      <w:r>
-        <w:rPr>
-          <w:sz w:val="36"/>
-          <w:szCs w:val="36"/>
-        </w:rPr>
-        <w:t>OBRADOR</w:t>
-      </w:r>
-    </w:p>
-    <w:p>
-      <w:pPr>
-        <w:rPr>
-          <w:sz w:val="36"/>
-          <w:szCs w:val="36"/>
-        </w:rPr>
-      </w:pPr>
-    </w:p>
-    <w:p>
-      <w:pPr>
-        <w:rPr>
-          <w:sz w:val="36"/>
-          <w:szCs w:val="36"/>
-        </w:rPr>
-      </w:pPr>
-    </w:p>
-    <w:p>
-      <w:pPr>
-        <w:rPr>
-          <w:sz w:val="36"/>
-          <w:szCs w:val="36"/>
-        </w:rPr>
-      </w:pPr>
-    </w:p>
-    <w:p>
-      <w:pPr>
-        <w:rPr>
-          <w:sz w:val="36"/>
-          <w:szCs w:val="36"/>
-        </w:rPr>
-      </w:pPr>
-      <w:r>
-        <w:rPr>
-          <w:sz w:val="36"/>
-          <w:szCs w:val="36"/>
-        </w:rPr>
-        <w:lastRenderedPageBreak/>
-        <w:t xml:space="preserve">NOTAS DE </w:t>
-      </w:r>
-      <w:proofErr w:type="gramStart"/>
-      <w:r>
-        <w:rPr>
-          <w:sz w:val="36"/>
-          <w:szCs w:val="36"/>
-        </w:rPr>
-        <w:t>REMISION  #</w:t>
-      </w:r>
-      <w:proofErr w:type="gramEnd"/>
-      <w:r>
-        <w:rPr>
-          <w:sz w:val="36"/>
-          <w:szCs w:val="36"/>
-        </w:rPr>
-        <w:t xml:space="preserve">  20001 B  al  21250 B</w:t>
-      </w:r>
-    </w:p>
-    <w:p>
-      <w:pPr>
-        <w:rPr>
-          <w:sz w:val="36"/>
-          <w:szCs w:val="36"/>
-        </w:rPr>
-      </w:pPr>
-    </w:p>
-    <w:p>
-      <w:pPr>
-        <w:rPr>
-          <w:sz w:val="36"/>
-          <w:szCs w:val="36"/>
-        </w:rPr>
-      </w:pPr>
-    </w:p>
-    <w:p>
-      <w:pPr>
-        <w:rPr>
-          <w:sz w:val="36"/>
-          <w:szCs w:val="36"/>
-        </w:rPr>
-      </w:pPr>
-    </w:p>
-    <w:p>
-      <w:pPr>
-        <w:rPr>
-          <w:sz w:val="36"/>
-          <w:szCs w:val="36"/>
-        </w:rPr>
-      </w:pPr>
-    </w:p>
-    <w:p>
-      <w:pPr>
-        <w:rPr>
-          <w:sz w:val="36"/>
-          <w:szCs w:val="36"/>
-        </w:rPr>
-      </w:pPr>
-    </w:p>
-    <w:p>
-      <w:pPr>
-        <w:rPr>
-          <w:sz w:val="36"/>
-          <w:szCs w:val="36"/>
-        </w:rPr>
-      </w:pPr>
-    </w:p>
-    <w:p>
-      <w:pPr>
-        <w:rPr>
-          <w:sz w:val="36"/>
-          <w:szCs w:val="36"/>
-        </w:rPr>
-      </w:pPr>
-      <w:r>
-        <w:rPr>
-          <w:sz w:val="36"/>
-          <w:szCs w:val="36"/>
-        </w:rPr>
-        <w:t>RECIBIO</w:t>
-      </w:r>
-    </w:p>
-    <w:p>
-      <w:pPr>
-        <w:rPr>
-          <w:sz w:val="36"/>
-          <w:szCs w:val="36"/>
-        </w:rPr>
-      </w:pPr>
-    </w:p>
-    <w:p>
-      <w:pPr>
-        <w:rPr>
-          <w:sz w:val="36"/>
-          <w:szCs w:val="36"/>
-        </w:rPr>
-      </w:pPr>
-    </w:p>
-    <w:p>
-      <w:pPr>
-        <w:rPr>
-          <w:sz w:val="36"/>
-          <w:szCs w:val="36"/>
-        </w:rPr>
-      </w:pPr>
-      <w:r>
-        <w:rPr>
-          <w:sz w:val="36"/>
-          <w:szCs w:val="36"/>
-        </w:rPr>
-        <w:t>______________________</w:t>
-      </w:r>
-    </w:p>
-    <w:p>
-      <w:pPr>
-        <w:rPr>
-          <w:sz w:val="36"/>
-          <w:szCs w:val="36"/>
-        </w:rPr>
-      </w:pPr>
-      <w:r>
-        <w:rPr>
-          <w:sz w:val="36"/>
-          <w:szCs w:val="36"/>
-        </w:rPr>
-        <w:t>Adriana Soriano</w:t>
-      </w:r>
-    </w:p>
-    <w:p>
-      <w:pPr>
-        <w:jc w:val="center"/>
-        <w:rPr>
-          <w:sz w:val="36"/>
-          <w:szCs w:val="36"/>
-        </w:rPr>
-      </w:pPr>
-    </w:p>
-    <w:p>
-      <w:pPr>
-        <w:jc w:val="center"/>
-        <w:rPr>
-          <w:sz w:val="36"/>
-          <w:szCs w:val="36"/>
-        </w:rPr>
-      </w:pPr>
-    </w:p>
-    <w:p>
-      <w:pPr>
-        <w:jc w:val="center"/>
-        <w:rPr>
-          <w:sz w:val="36"/>
-          <w:szCs w:val="36"/>
-        </w:rPr>
-      </w:pPr>
-    </w:p>
-    <w:p>
-      <w:pPr>
-        <w:jc w:val="center"/>
-        <w:rPr>
-          <w:sz w:val="36"/>
-          <w:szCs w:val="36"/>
-        </w:rPr>
-      </w:pPr>
-      <w:r>
-        <w:rPr>
-          <w:sz w:val="36"/>
-          <w:szCs w:val="36"/>
-        </w:rPr>
-        <w:t>30 DE AGOSTO  2021</w:t>
-      </w:r>
-    </w:p>
-    <w:p>
-      <w:pPr>
-        <w:jc w:val="center"/>
-        <w:rPr>
-          <w:sz w:val="36"/>
-          <w:szCs w:val="36"/>
-        </w:rPr>
-      </w:pPr>
-    </w:p>
-    <w:p>
-      <w:pPr>
-        <w:jc w:val="center"/>
-        <w:rPr>
-          <w:sz w:val="36"/>
-          <w:szCs w:val="36"/>
-        </w:rPr>
-      </w:pPr>
-    </w:p>
-    <w:p>
-      <w:pPr>
-        <w:jc w:val="center"/>
-        <w:rPr>
-          <w:sz w:val="36"/>
-          <w:szCs w:val="36"/>
-        </w:rPr>
-      </w:pPr>
-      <w:r>
-        <w:rPr>
-          <w:sz w:val="36"/>
-          <w:szCs w:val="36"/>
-        </w:rPr>
         <w:t>OBRADOR</w:t>
       </w:r>
     </w:p>
@@ -3171,6 +3412,7 @@
           <w:sz w:val="36"/>
           <w:szCs w:val="36"/>
         </w:rPr>
+        <w:lastRenderedPageBreak/>
         <w:t>29 DE JULIO 2021</w:t>
       </w:r>
     </w:p>
@@ -3653,9 +3895,539 @@
           <w:sz w:val="36"/>
           <w:szCs w:val="36"/>
         </w:rPr>
+        <w:t>3 JULIO 2021</w:t>
+      </w:r>
+    </w:p>
+    <w:p>
+      <w:pPr>
+        <w:jc w:val="center"/>
+        <w:rPr>
+          <w:sz w:val="36"/>
+          <w:szCs w:val="36"/>
+        </w:rPr>
+      </w:pPr>
+    </w:p>
+    <w:p>
+      <w:pPr>
+        <w:jc w:val="center"/>
+        <w:rPr>
+          <w:sz w:val="36"/>
+          <w:szCs w:val="36"/>
+        </w:rPr>
+      </w:pPr>
+    </w:p>
+    <w:p>
+      <w:pPr>
+        <w:rPr>
+          <w:sz w:val="36"/>
+          <w:szCs w:val="36"/>
+        </w:rPr>
+      </w:pPr>
+      <w:r>
+        <w:rPr>
+          <w:sz w:val="36"/>
+          <w:szCs w:val="36"/>
+        </w:rPr>
+        <w:t xml:space="preserve">OBRADOR </w:t>
+      </w:r>
+    </w:p>
+    <w:p>
+      <w:pPr>
+        <w:rPr>
+          <w:sz w:val="36"/>
+          <w:szCs w:val="36"/>
+        </w:rPr>
+      </w:pPr>
+    </w:p>
+    <w:p>
+      <w:pPr>
+        <w:rPr>
+          <w:sz w:val="36"/>
+          <w:szCs w:val="36"/>
+        </w:rPr>
+      </w:pPr>
+    </w:p>
+    <w:p>
+      <w:pPr>
+        <w:rPr>
+          <w:sz w:val="36"/>
+          <w:szCs w:val="36"/>
+        </w:rPr>
+      </w:pPr>
+    </w:p>
+    <w:p>
+      <w:pPr>
+        <w:rPr>
+          <w:sz w:val="36"/>
+          <w:szCs w:val="36"/>
+        </w:rPr>
+      </w:pPr>
+      <w:r>
+        <w:rPr>
+          <w:sz w:val="36"/>
+          <w:szCs w:val="36"/>
+        </w:rPr>
+        <w:t xml:space="preserve">REMISIONES   </w:t>
+      </w:r>
+      <w:proofErr w:type="gramStart"/>
+      <w:r>
+        <w:rPr>
+          <w:sz w:val="36"/>
+          <w:szCs w:val="36"/>
+        </w:rPr>
+        <w:t xml:space="preserve">#  </w:t>
+      </w:r>
+      <w:r>
+        <w:rPr>
+          <w:sz w:val="36"/>
+          <w:szCs w:val="36"/>
+        </w:rPr>
+        <w:t>012501</w:t>
+      </w:r>
+      <w:proofErr w:type="gramEnd"/>
+      <w:r>
+        <w:rPr>
+          <w:sz w:val="36"/>
+          <w:szCs w:val="36"/>
+        </w:rPr>
+        <w:t xml:space="preserve"> B   al   013750 B</w:t>
+      </w:r>
+    </w:p>
+    <w:p>
+      <w:pPr>
+        <w:rPr>
+          <w:sz w:val="36"/>
+          <w:szCs w:val="36"/>
+        </w:rPr>
+      </w:pPr>
+    </w:p>
+    <w:p>
+      <w:pPr>
+        <w:rPr>
+          <w:sz w:val="36"/>
+          <w:szCs w:val="36"/>
+        </w:rPr>
+      </w:pPr>
+    </w:p>
+    <w:p>
+      <w:pPr>
+        <w:rPr>
+          <w:sz w:val="36"/>
+          <w:szCs w:val="36"/>
+        </w:rPr>
+      </w:pPr>
+    </w:p>
+    <w:p>
+      <w:pPr>
+        <w:rPr>
+          <w:sz w:val="36"/>
+          <w:szCs w:val="36"/>
+        </w:rPr>
+      </w:pPr>
+    </w:p>
+    <w:p>
+      <w:pPr>
+        <w:rPr>
+          <w:sz w:val="36"/>
+          <w:szCs w:val="36"/>
+        </w:rPr>
+      </w:pPr>
+    </w:p>
+    <w:p>
+      <w:pPr>
+        <w:rPr>
+          <w:sz w:val="36"/>
+          <w:szCs w:val="36"/>
+        </w:rPr>
+      </w:pPr>
+      <w:r>
+        <w:rPr>
+          <w:sz w:val="36"/>
+          <w:szCs w:val="36"/>
+        </w:rPr>
+        <w:t>RECIBIO</w:t>
+      </w:r>
+    </w:p>
+    <w:p>
+      <w:pPr>
+        <w:rPr>
+          <w:sz w:val="36"/>
+          <w:szCs w:val="36"/>
+        </w:rPr>
+      </w:pPr>
+    </w:p>
+    <w:p>
+      <w:pPr>
+        <w:rPr>
+          <w:sz w:val="36"/>
+          <w:szCs w:val="36"/>
+        </w:rPr>
+      </w:pPr>
+      <w:r>
+        <w:rPr>
+          <w:sz w:val="36"/>
+          <w:szCs w:val="36"/>
+        </w:rPr>
+        <w:t>____________________________</w:t>
+      </w:r>
+    </w:p>
+    <w:p>
+      <w:pPr>
+        <w:rPr>
+          <w:sz w:val="36"/>
+          <w:szCs w:val="36"/>
+        </w:rPr>
+      </w:pPr>
+      <w:r>
+        <w:rPr>
+          <w:sz w:val="36"/>
+          <w:szCs w:val="36"/>
+        </w:rPr>
+        <w:t>Adriana Soriano</w:t>
+      </w:r>
+    </w:p>
+    <w:p>
+      <w:pPr>
+        <w:rPr>
+          <w:sz w:val="36"/>
+          <w:szCs w:val="36"/>
+        </w:rPr>
+      </w:pPr>
+    </w:p>
+    <w:p>
+      <w:pPr>
+        <w:rPr>
+          <w:sz w:val="36"/>
+          <w:szCs w:val="36"/>
+        </w:rPr>
+      </w:pPr>
+    </w:p>
+    <w:p>
+      <w:pPr>
+        <w:rPr>
+          <w:sz w:val="36"/>
+          <w:szCs w:val="36"/>
+        </w:rPr>
+      </w:pPr>
+    </w:p>
+    <w:p>
+      <w:pPr>
+        <w:rPr>
+          <w:sz w:val="36"/>
+          <w:szCs w:val="36"/>
+        </w:rPr>
+      </w:pPr>
+    </w:p>
+    <w:p>
+      <w:pPr>
+        <w:jc w:val="center"/>
+        <w:rPr>
+          <w:sz w:val="36"/>
+          <w:szCs w:val="36"/>
+        </w:rPr>
+      </w:pPr>
+    </w:p>
+    <w:p>
+      <w:pPr>
+        <w:jc w:val="center"/>
+        <w:rPr>
+          <w:sz w:val="36"/>
+          <w:szCs w:val="36"/>
+        </w:rPr>
+      </w:pPr>
+    </w:p>
+    <w:p>
+      <w:pPr>
+        <w:jc w:val="center"/>
+        <w:rPr>
+          <w:sz w:val="36"/>
+          <w:szCs w:val="36"/>
+        </w:rPr>
+      </w:pPr>
+      <w:proofErr w:type="gramStart"/>
+      <w:r>
+        <w:rPr>
+          <w:sz w:val="36"/>
+          <w:szCs w:val="36"/>
+        </w:rPr>
+        <w:t>30  DE</w:t>
+      </w:r>
+      <w:proofErr w:type="gramEnd"/>
+      <w:r>
+        <w:rPr>
+          <w:sz w:val="36"/>
+          <w:szCs w:val="36"/>
+        </w:rPr>
+        <w:t xml:space="preserve"> JUNIO 2021</w:t>
+      </w:r>
+    </w:p>
+    <w:p>
+      <w:pPr>
+        <w:jc w:val="center"/>
+        <w:rPr>
+          <w:sz w:val="36"/>
+          <w:szCs w:val="36"/>
+        </w:rPr>
+      </w:pPr>
+    </w:p>
+    <w:p>
+      <w:pPr>
+        <w:jc w:val="center"/>
+        <w:rPr>
+          <w:sz w:val="36"/>
+          <w:szCs w:val="36"/>
+        </w:rPr>
+      </w:pPr>
+    </w:p>
+    <w:p>
+      <w:pPr>
+        <w:jc w:val="center"/>
+        <w:rPr>
+          <w:sz w:val="36"/>
+          <w:szCs w:val="36"/>
+        </w:rPr>
+      </w:pPr>
+    </w:p>
+    <w:p>
+      <w:pPr>
+        <w:rPr>
+          <w:sz w:val="36"/>
+          <w:szCs w:val="36"/>
+        </w:rPr>
+      </w:pPr>
+      <w:r>
+        <w:rPr>
+          <w:sz w:val="36"/>
+          <w:szCs w:val="36"/>
+        </w:rPr>
+        <w:t xml:space="preserve">OBRADOR </w:t>
+      </w:r>
+    </w:p>
+    <w:p>
+      <w:pPr>
+        <w:rPr>
+          <w:sz w:val="36"/>
+          <w:szCs w:val="36"/>
+        </w:rPr>
+      </w:pPr>
+    </w:p>
+    <w:p>
+      <w:pPr>
+        <w:rPr>
+          <w:sz w:val="36"/>
+          <w:szCs w:val="36"/>
+        </w:rPr>
+      </w:pPr>
+    </w:p>
+    <w:p>
+      <w:pPr>
+        <w:rPr>
+          <w:sz w:val="36"/>
+          <w:szCs w:val="36"/>
+        </w:rPr>
+      </w:pPr>
+    </w:p>
+    <w:p>
+      <w:pPr>
+        <w:rPr>
+          <w:sz w:val="36"/>
+          <w:szCs w:val="36"/>
+        </w:rPr>
+      </w:pPr>
+    </w:p>
+    <w:p>
+      <w:pPr>
+        <w:rPr>
+          <w:sz w:val="36"/>
+          <w:szCs w:val="36"/>
+        </w:rPr>
+      </w:pPr>
+      <w:proofErr w:type="gramStart"/>
+      <w:r>
+        <w:rPr>
+          <w:sz w:val="36"/>
+          <w:szCs w:val="36"/>
+        </w:rPr>
+        <w:t>SALIDAS  #</w:t>
+      </w:r>
+      <w:proofErr w:type="gramEnd"/>
+      <w:r>
+        <w:rPr>
+          <w:sz w:val="36"/>
+          <w:szCs w:val="36"/>
+        </w:rPr>
+        <w:t xml:space="preserve">  0251 H   al   #  0500 H</w:t>
+      </w:r>
+    </w:p>
+    <w:p>
+      <w:pPr>
+        <w:rPr>
+          <w:sz w:val="36"/>
+          <w:szCs w:val="36"/>
+        </w:rPr>
+      </w:pPr>
+    </w:p>
+    <w:p>
+      <w:pPr>
+        <w:rPr>
+          <w:sz w:val="36"/>
+          <w:szCs w:val="36"/>
+        </w:rPr>
+      </w:pPr>
+    </w:p>
+    <w:p>
+      <w:pPr>
+        <w:rPr>
+          <w:sz w:val="36"/>
+          <w:szCs w:val="36"/>
+        </w:rPr>
+      </w:pPr>
+    </w:p>
+    <w:p>
+      <w:pPr>
+        <w:rPr>
+          <w:sz w:val="36"/>
+          <w:szCs w:val="36"/>
+        </w:rPr>
+      </w:pPr>
+    </w:p>
+    <w:p>
+      <w:pPr>
+        <w:rPr>
+          <w:sz w:val="36"/>
+          <w:szCs w:val="36"/>
+        </w:rPr>
+      </w:pPr>
+    </w:p>
+    <w:p>
+      <w:pPr>
+        <w:rPr>
+          <w:sz w:val="36"/>
+          <w:szCs w:val="36"/>
+        </w:rPr>
+      </w:pPr>
+      <w:r>
+        <w:rPr>
+          <w:sz w:val="36"/>
+          <w:szCs w:val="36"/>
+        </w:rPr>
         <w:lastRenderedPageBreak/>
-        <w:t>3 JULIO 2021</w:t>
-      </w:r>
+        <w:t>RECIBIO</w:t>
+      </w:r>
+    </w:p>
+    <w:p>
+      <w:pPr>
+        <w:rPr>
+          <w:sz w:val="36"/>
+          <w:szCs w:val="36"/>
+        </w:rPr>
+      </w:pPr>
+    </w:p>
+    <w:p>
+      <w:pPr>
+        <w:rPr>
+          <w:sz w:val="36"/>
+          <w:szCs w:val="36"/>
+        </w:rPr>
+      </w:pPr>
+      <w:r>
+        <w:rPr>
+          <w:sz w:val="36"/>
+          <w:szCs w:val="36"/>
+        </w:rPr>
+        <w:t>_________________________</w:t>
+      </w:r>
+    </w:p>
+    <w:p>
+      <w:pPr>
+        <w:rPr>
+          <w:sz w:val="36"/>
+          <w:szCs w:val="36"/>
+        </w:rPr>
+      </w:pPr>
+      <w:r>
+        <w:rPr>
+          <w:sz w:val="36"/>
+          <w:szCs w:val="36"/>
+        </w:rPr>
+        <w:t>ADRIANA SORIANO</w:t>
+      </w:r>
+    </w:p>
+    <w:p>
+      <w:pPr>
+        <w:rPr>
+          <w:sz w:val="36"/>
+          <w:szCs w:val="36"/>
+        </w:rPr>
+      </w:pPr>
+    </w:p>
+    <w:p>
+      <w:pPr>
+        <w:rPr>
+          <w:sz w:val="36"/>
+          <w:szCs w:val="36"/>
+        </w:rPr>
+      </w:pPr>
+    </w:p>
+    <w:p>
+      <w:pPr>
+        <w:rPr>
+          <w:sz w:val="36"/>
+          <w:szCs w:val="36"/>
+        </w:rPr>
+      </w:pPr>
+    </w:p>
+    <w:p>
+      <w:pPr>
+        <w:jc w:val="center"/>
+        <w:rPr>
+          <w:sz w:val="36"/>
+          <w:szCs w:val="36"/>
+        </w:rPr>
+      </w:pPr>
+    </w:p>
+    <w:p>
+      <w:pPr>
+        <w:jc w:val="center"/>
+        <w:rPr>
+          <w:sz w:val="36"/>
+          <w:szCs w:val="36"/>
+        </w:rPr>
+      </w:pPr>
+    </w:p>
+    <w:p>
+      <w:pPr>
+        <w:jc w:val="center"/>
+        <w:rPr>
+          <w:sz w:val="36"/>
+          <w:szCs w:val="36"/>
+        </w:rPr>
+      </w:pPr>
+    </w:p>
+    <w:p>
+      <w:pPr>
+        <w:jc w:val="center"/>
+        <w:rPr>
+          <w:sz w:val="36"/>
+          <w:szCs w:val="36"/>
+        </w:rPr>
+      </w:pPr>
+      <w:r>
+        <w:rPr>
+          <w:sz w:val="36"/>
+          <w:szCs w:val="36"/>
+        </w:rPr>
+        <w:t>19 DE JUNIO 2021</w:t>
+      </w:r>
+    </w:p>
+    <w:p>
+      <w:pPr>
+        <w:jc w:val="center"/>
+        <w:rPr>
+          <w:sz w:val="36"/>
+          <w:szCs w:val="36"/>
+        </w:rPr>
+      </w:pPr>
     </w:p>
     <w:p>
       <w:pPr>
@@ -3697,777 +4469,6 @@
           <w:szCs w:val="36"/>
         </w:rPr>
       </w:pPr>
-    </w:p>
-    <w:p>
-      <w:pPr>
-        <w:rPr>
-          <w:sz w:val="36"/>
-          <w:szCs w:val="36"/>
-        </w:rPr>
-      </w:pPr>
-    </w:p>
-    <w:p>
-      <w:pPr>
-        <w:rPr>
-          <w:sz w:val="36"/>
-          <w:szCs w:val="36"/>
-        </w:rPr>
-      </w:pPr>
-    </w:p>
-    <w:p>
-      <w:pPr>
-        <w:rPr>
-          <w:sz w:val="36"/>
-          <w:szCs w:val="36"/>
-        </w:rPr>
-      </w:pPr>
-      <w:r>
-        <w:rPr>
-          <w:sz w:val="36"/>
-          <w:szCs w:val="36"/>
-        </w:rPr>
-        <w:t xml:space="preserve">REMISIONES   </w:t>
-      </w:r>
-      <w:proofErr w:type="gramStart"/>
-      <w:r>
-        <w:rPr>
-          <w:sz w:val="36"/>
-          <w:szCs w:val="36"/>
-        </w:rPr>
-        <w:t xml:space="preserve">#  </w:t>
-      </w:r>
-      <w:r>
-        <w:rPr>
-          <w:sz w:val="36"/>
-          <w:szCs w:val="36"/>
-        </w:rPr>
-        <w:t>012501</w:t>
-      </w:r>
-      <w:proofErr w:type="gramEnd"/>
-      <w:r>
-        <w:rPr>
-          <w:sz w:val="36"/>
-          <w:szCs w:val="36"/>
-        </w:rPr>
-        <w:t xml:space="preserve"> B   al   013750 B</w:t>
-      </w:r>
-    </w:p>
-    <w:p>
-      <w:pPr>
-        <w:rPr>
-          <w:sz w:val="36"/>
-          <w:szCs w:val="36"/>
-        </w:rPr>
-      </w:pPr>
-    </w:p>
-    <w:p>
-      <w:pPr>
-        <w:rPr>
-          <w:sz w:val="36"/>
-          <w:szCs w:val="36"/>
-        </w:rPr>
-      </w:pPr>
-    </w:p>
-    <w:p>
-      <w:pPr>
-        <w:rPr>
-          <w:sz w:val="36"/>
-          <w:szCs w:val="36"/>
-        </w:rPr>
-      </w:pPr>
-    </w:p>
-    <w:p>
-      <w:pPr>
-        <w:rPr>
-          <w:sz w:val="36"/>
-          <w:szCs w:val="36"/>
-        </w:rPr>
-      </w:pPr>
-    </w:p>
-    <w:p>
-      <w:pPr>
-        <w:rPr>
-          <w:sz w:val="36"/>
-          <w:szCs w:val="36"/>
-        </w:rPr>
-      </w:pPr>
-    </w:p>
-    <w:p>
-      <w:pPr>
-        <w:rPr>
-          <w:sz w:val="36"/>
-          <w:szCs w:val="36"/>
-        </w:rPr>
-      </w:pPr>
-      <w:r>
-        <w:rPr>
-          <w:sz w:val="36"/>
-          <w:szCs w:val="36"/>
-        </w:rPr>
-        <w:t>RECIBIO</w:t>
-      </w:r>
-    </w:p>
-    <w:p>
-      <w:pPr>
-        <w:rPr>
-          <w:sz w:val="36"/>
-          <w:szCs w:val="36"/>
-        </w:rPr>
-      </w:pPr>
-    </w:p>
-    <w:p>
-      <w:pPr>
-        <w:rPr>
-          <w:sz w:val="36"/>
-          <w:szCs w:val="36"/>
-        </w:rPr>
-      </w:pPr>
-      <w:r>
-        <w:rPr>
-          <w:sz w:val="36"/>
-          <w:szCs w:val="36"/>
-        </w:rPr>
-        <w:t>____________________________</w:t>
-      </w:r>
-    </w:p>
-    <w:p>
-      <w:pPr>
-        <w:rPr>
-          <w:sz w:val="36"/>
-          <w:szCs w:val="36"/>
-        </w:rPr>
-      </w:pPr>
-      <w:r>
-        <w:rPr>
-          <w:sz w:val="36"/>
-          <w:szCs w:val="36"/>
-        </w:rPr>
-        <w:t>Adriana Soriano</w:t>
-      </w:r>
-    </w:p>
-    <w:p>
-      <w:pPr>
-        <w:rPr>
-          <w:sz w:val="36"/>
-          <w:szCs w:val="36"/>
-        </w:rPr>
-      </w:pPr>
-    </w:p>
-    <w:p>
-      <w:pPr>
-        <w:rPr>
-          <w:sz w:val="36"/>
-          <w:szCs w:val="36"/>
-        </w:rPr>
-      </w:pPr>
-    </w:p>
-    <w:p>
-      <w:pPr>
-        <w:rPr>
-          <w:sz w:val="36"/>
-          <w:szCs w:val="36"/>
-        </w:rPr>
-      </w:pPr>
-    </w:p>
-    <w:p>
-      <w:pPr>
-        <w:rPr>
-          <w:sz w:val="36"/>
-          <w:szCs w:val="36"/>
-        </w:rPr>
-      </w:pPr>
-    </w:p>
-    <w:p>
-      <w:pPr>
-        <w:jc w:val="center"/>
-        <w:rPr>
-          <w:sz w:val="36"/>
-          <w:szCs w:val="36"/>
-        </w:rPr>
-      </w:pPr>
-    </w:p>
-    <w:p>
-      <w:pPr>
-        <w:jc w:val="center"/>
-        <w:rPr>
-          <w:sz w:val="36"/>
-          <w:szCs w:val="36"/>
-        </w:rPr>
-      </w:pPr>
-    </w:p>
-    <w:p>
-      <w:pPr>
-        <w:jc w:val="center"/>
-        <w:rPr>
-          <w:sz w:val="36"/>
-          <w:szCs w:val="36"/>
-        </w:rPr>
-      </w:pPr>
-      <w:proofErr w:type="gramStart"/>
-      <w:r>
-        <w:rPr>
-          <w:sz w:val="36"/>
-          <w:szCs w:val="36"/>
-        </w:rPr>
-        <w:t>30  DE</w:t>
-      </w:r>
-      <w:proofErr w:type="gramEnd"/>
-      <w:r>
-        <w:rPr>
-          <w:sz w:val="36"/>
-          <w:szCs w:val="36"/>
-        </w:rPr>
-        <w:t xml:space="preserve"> JUNIO 2021</w:t>
-      </w:r>
-    </w:p>
-    <w:p>
-      <w:pPr>
-        <w:jc w:val="center"/>
-        <w:rPr>
-          <w:sz w:val="36"/>
-          <w:szCs w:val="36"/>
-        </w:rPr>
-      </w:pPr>
-    </w:p>
-    <w:p>
-      <w:pPr>
-        <w:jc w:val="center"/>
-        <w:rPr>
-          <w:sz w:val="36"/>
-          <w:szCs w:val="36"/>
-        </w:rPr>
-      </w:pPr>
-    </w:p>
-    <w:p>
-      <w:pPr>
-        <w:jc w:val="center"/>
-        <w:rPr>
-          <w:sz w:val="36"/>
-          <w:szCs w:val="36"/>
-        </w:rPr>
-      </w:pPr>
-    </w:p>
-    <w:p>
-      <w:pPr>
-        <w:rPr>
-          <w:sz w:val="36"/>
-          <w:szCs w:val="36"/>
-        </w:rPr>
-      </w:pPr>
-      <w:r>
-        <w:rPr>
-          <w:sz w:val="36"/>
-          <w:szCs w:val="36"/>
-        </w:rPr>
-        <w:t xml:space="preserve">OBRADOR </w:t>
-      </w:r>
-    </w:p>
-    <w:p>
-      <w:pPr>
-        <w:rPr>
-          <w:sz w:val="36"/>
-          <w:szCs w:val="36"/>
-        </w:rPr>
-      </w:pPr>
-    </w:p>
-    <w:p>
-      <w:pPr>
-        <w:rPr>
-          <w:sz w:val="36"/>
-          <w:szCs w:val="36"/>
-        </w:rPr>
-      </w:pPr>
-    </w:p>
-    <w:p>
-      <w:pPr>
-        <w:rPr>
-          <w:sz w:val="36"/>
-          <w:szCs w:val="36"/>
-        </w:rPr>
-      </w:pPr>
-    </w:p>
-    <w:p>
-      <w:pPr>
-        <w:rPr>
-          <w:sz w:val="36"/>
-          <w:szCs w:val="36"/>
-        </w:rPr>
-      </w:pPr>
-    </w:p>
-    <w:p>
-      <w:pPr>
-        <w:rPr>
-          <w:sz w:val="36"/>
-          <w:szCs w:val="36"/>
-        </w:rPr>
-      </w:pPr>
-      <w:proofErr w:type="gramStart"/>
-      <w:r>
-        <w:rPr>
-          <w:sz w:val="36"/>
-          <w:szCs w:val="36"/>
-        </w:rPr>
-        <w:t>SALIDAS  #</w:t>
-      </w:r>
-      <w:proofErr w:type="gramEnd"/>
-      <w:r>
-        <w:rPr>
-          <w:sz w:val="36"/>
-          <w:szCs w:val="36"/>
-        </w:rPr>
-        <w:t xml:space="preserve">  0251 H   al   #  0500 H</w:t>
-      </w:r>
-    </w:p>
-    <w:p>
-      <w:pPr>
-        <w:rPr>
-          <w:sz w:val="36"/>
-          <w:szCs w:val="36"/>
-        </w:rPr>
-      </w:pPr>
-    </w:p>
-    <w:p>
-      <w:pPr>
-        <w:rPr>
-          <w:sz w:val="36"/>
-          <w:szCs w:val="36"/>
-        </w:rPr>
-      </w:pPr>
-    </w:p>
-    <w:p>
-      <w:pPr>
-        <w:rPr>
-          <w:sz w:val="36"/>
-          <w:szCs w:val="36"/>
-        </w:rPr>
-      </w:pPr>
-    </w:p>
-    <w:p>
-      <w:pPr>
-        <w:rPr>
-          <w:sz w:val="36"/>
-          <w:szCs w:val="36"/>
-        </w:rPr>
-      </w:pPr>
-    </w:p>
-    <w:p>
-      <w:pPr>
-        <w:rPr>
-          <w:sz w:val="36"/>
-          <w:szCs w:val="36"/>
-        </w:rPr>
-      </w:pPr>
-    </w:p>
-    <w:p>
-      <w:pPr>
-        <w:rPr>
-          <w:sz w:val="36"/>
-          <w:szCs w:val="36"/>
-        </w:rPr>
-      </w:pPr>
-      <w:r>
-        <w:rPr>
-          <w:sz w:val="36"/>
-          <w:szCs w:val="36"/>
-        </w:rPr>
-        <w:t>RECIBIO</w:t>
-      </w:r>
-    </w:p>
-    <w:p>
-      <w:pPr>
-        <w:rPr>
-          <w:sz w:val="36"/>
-          <w:szCs w:val="36"/>
-        </w:rPr>
-      </w:pPr>
-    </w:p>
-    <w:p>
-      <w:pPr>
-        <w:rPr>
-          <w:sz w:val="36"/>
-          <w:szCs w:val="36"/>
-        </w:rPr>
-      </w:pPr>
-      <w:r>
-        <w:rPr>
-          <w:sz w:val="36"/>
-          <w:szCs w:val="36"/>
-        </w:rPr>
-        <w:lastRenderedPageBreak/>
-        <w:t>_________________________</w:t>
-      </w:r>
-    </w:p>
-    <w:p>
-      <w:pPr>
-        <w:rPr>
-          <w:sz w:val="36"/>
-          <w:szCs w:val="36"/>
-        </w:rPr>
-      </w:pPr>
-      <w:r>
-        <w:rPr>
-          <w:sz w:val="36"/>
-          <w:szCs w:val="36"/>
-        </w:rPr>
-        <w:t>ADRIANA SORIANO</w:t>
-      </w:r>
-    </w:p>
-    <w:p>
-      <w:pPr>
-        <w:rPr>
-          <w:sz w:val="36"/>
-          <w:szCs w:val="36"/>
-        </w:rPr>
-      </w:pPr>
-    </w:p>
-    <w:p>
-      <w:pPr>
-        <w:rPr>
-          <w:sz w:val="36"/>
-          <w:szCs w:val="36"/>
-        </w:rPr>
-      </w:pPr>
-    </w:p>
-    <w:p>
-      <w:pPr>
-        <w:rPr>
-          <w:sz w:val="36"/>
-          <w:szCs w:val="36"/>
-        </w:rPr>
-      </w:pPr>
-    </w:p>
-    <w:p>
-      <w:pPr>
-        <w:jc w:val="center"/>
-        <w:rPr>
-          <w:sz w:val="36"/>
-          <w:szCs w:val="36"/>
-        </w:rPr>
-      </w:pPr>
-    </w:p>
-    <w:p>
-      <w:pPr>
-        <w:jc w:val="center"/>
-        <w:rPr>
-          <w:sz w:val="36"/>
-          <w:szCs w:val="36"/>
-        </w:rPr>
-      </w:pPr>
-    </w:p>
-    <w:p>
-      <w:pPr>
-        <w:jc w:val="center"/>
-        <w:rPr>
-          <w:sz w:val="36"/>
-          <w:szCs w:val="36"/>
-        </w:rPr>
-      </w:pPr>
-    </w:p>
-    <w:p>
-      <w:pPr>
-        <w:jc w:val="center"/>
-        <w:rPr>
-          <w:sz w:val="36"/>
-          <w:szCs w:val="36"/>
-        </w:rPr>
-      </w:pPr>
-      <w:r>
-        <w:rPr>
-          <w:sz w:val="36"/>
-          <w:szCs w:val="36"/>
-        </w:rPr>
-        <w:t>19 DE JUNIO 2021</w:t>
-      </w:r>
-    </w:p>
-    <w:p>
-      <w:pPr>
-        <w:jc w:val="center"/>
-        <w:rPr>
-          <w:sz w:val="36"/>
-          <w:szCs w:val="36"/>
-        </w:rPr>
-      </w:pPr>
-    </w:p>
-    <w:p>
-      <w:pPr>
-        <w:jc w:val="center"/>
-        <w:rPr>
-          <w:sz w:val="36"/>
-          <w:szCs w:val="36"/>
-        </w:rPr>
-      </w:pPr>
-    </w:p>
-    <w:p>
-      <w:pPr>
-        <w:jc w:val="center"/>
-        <w:rPr>
-          <w:sz w:val="36"/>
-          <w:szCs w:val="36"/>
-        </w:rPr>
-      </w:pPr>
-    </w:p>
-    <w:p>
-      <w:pPr>
-        <w:rPr>
-          <w:sz w:val="36"/>
-          <w:szCs w:val="36"/>
-        </w:rPr>
-      </w:pPr>
-      <w:r>
-        <w:rPr>
-          <w:sz w:val="36"/>
-          <w:szCs w:val="36"/>
-        </w:rPr>
-        <w:t xml:space="preserve">OBRADOR </w:t>
-      </w:r>
-    </w:p>
-    <w:p>
-      <w:pPr>
-        <w:rPr>
-          <w:sz w:val="36"/>
-          <w:szCs w:val="36"/>
-        </w:rPr>
-      </w:pPr>
-    </w:p>
-    <w:p>
-      <w:pPr>
-        <w:rPr>
-          <w:sz w:val="36"/>
-          <w:szCs w:val="36"/>
-        </w:rPr>
-      </w:pPr>
-    </w:p>
-    <w:p>
-      <w:pPr>
-        <w:rPr>
-          <w:sz w:val="36"/>
-          <w:szCs w:val="36"/>
-        </w:rPr>
-      </w:pPr>
-    </w:p>
-    <w:p>
-      <w:pPr>
-        <w:rPr>
-          <w:sz w:val="36"/>
-          <w:szCs w:val="36"/>
-        </w:rPr>
-      </w:pPr>
-    </w:p>
-    <w:p>
-      <w:pPr>
-        <w:rPr>
-          <w:sz w:val="36"/>
-          <w:szCs w:val="36"/>
-        </w:rPr>
-      </w:pPr>
-    </w:p>
-    <w:p>
-      <w:pPr>
-        <w:rPr>
-          <w:sz w:val="36"/>
-          <w:szCs w:val="36"/>
-        </w:rPr>
-      </w:pPr>
-      <w:r>
-        <w:rPr>
-          <w:sz w:val="36"/>
-          <w:szCs w:val="36"/>
-        </w:rPr>
-        <w:t xml:space="preserve">REMISIONES   </w:t>
-      </w:r>
-      <w:proofErr w:type="gramStart"/>
-      <w:r>
-        <w:rPr>
-          <w:sz w:val="36"/>
-          <w:szCs w:val="36"/>
-        </w:rPr>
-        <w:t>DEL  #</w:t>
-      </w:r>
-      <w:proofErr w:type="gramEnd"/>
-      <w:r>
-        <w:rPr>
-          <w:sz w:val="36"/>
-          <w:szCs w:val="36"/>
-        </w:rPr>
-        <w:t xml:space="preserve">  11251 B    al    #  12500 B</w:t>
-      </w:r>
-    </w:p>
-    <w:p>
-      <w:pPr>
-        <w:rPr>
-          <w:sz w:val="36"/>
-          <w:szCs w:val="36"/>
-        </w:rPr>
-      </w:pPr>
-    </w:p>
-    <w:p>
-      <w:pPr>
-        <w:rPr>
-          <w:sz w:val="36"/>
-          <w:szCs w:val="36"/>
-        </w:rPr>
-      </w:pPr>
-    </w:p>
-    <w:p>
-      <w:pPr>
-        <w:rPr>
-          <w:sz w:val="36"/>
-          <w:szCs w:val="36"/>
-        </w:rPr>
-      </w:pPr>
-    </w:p>
-    <w:p>
-      <w:pPr>
-        <w:rPr>
-          <w:sz w:val="36"/>
-          <w:szCs w:val="36"/>
-        </w:rPr>
-      </w:pPr>
-    </w:p>
-    <w:p>
-      <w:pPr>
-        <w:rPr>
-          <w:sz w:val="36"/>
-          <w:szCs w:val="36"/>
-        </w:rPr>
-      </w:pPr>
-    </w:p>
-    <w:p>
-      <w:pPr>
-        <w:rPr>
-          <w:sz w:val="36"/>
-          <w:szCs w:val="36"/>
-        </w:rPr>
-      </w:pPr>
-      <w:r>
-        <w:rPr>
-          <w:sz w:val="36"/>
-          <w:szCs w:val="36"/>
-        </w:rPr>
-        <w:t>RECIBIO</w:t>
-      </w:r>
-    </w:p>
-    <w:p>
-      <w:pPr>
-        <w:rPr>
-          <w:sz w:val="36"/>
-          <w:szCs w:val="36"/>
-        </w:rPr>
-      </w:pPr>
-    </w:p>
-    <w:p>
-      <w:pPr>
-        <w:rPr>
-          <w:sz w:val="36"/>
-          <w:szCs w:val="36"/>
-        </w:rPr>
-      </w:pPr>
-      <w:r>
-        <w:rPr>
-          <w:sz w:val="36"/>
-          <w:szCs w:val="36"/>
-        </w:rPr>
-        <w:t>_________________________</w:t>
-      </w:r>
-    </w:p>
-    <w:p>
-      <w:pPr>
-        <w:rPr>
-          <w:sz w:val="36"/>
-          <w:szCs w:val="36"/>
-        </w:rPr>
-      </w:pPr>
-      <w:r>
-        <w:rPr>
-          <w:sz w:val="36"/>
-          <w:szCs w:val="36"/>
-        </w:rPr>
-        <w:t>Adriana Soriano</w:t>
-      </w:r>
-    </w:p>
-    <w:p>
-      <w:pPr>
-        <w:jc w:val="center"/>
-        <w:rPr>
-          <w:sz w:val="36"/>
-          <w:szCs w:val="36"/>
-        </w:rPr>
-      </w:pPr>
-    </w:p>
-    <w:p>
-      <w:pPr>
-        <w:jc w:val="center"/>
-        <w:rPr>
-          <w:sz w:val="36"/>
-          <w:szCs w:val="36"/>
-        </w:rPr>
-      </w:pPr>
-    </w:p>
-    <w:p>
-      <w:pPr>
-        <w:jc w:val="center"/>
-        <w:rPr>
-          <w:sz w:val="36"/>
-          <w:szCs w:val="36"/>
-        </w:rPr>
-      </w:pPr>
-      <w:r>
-        <w:rPr>
-          <w:sz w:val="36"/>
-          <w:szCs w:val="36"/>
-        </w:rPr>
-        <w:t>5 DE JUNIO 2021</w:t>
-      </w:r>
-    </w:p>
-    <w:p>
-      <w:pPr>
-        <w:jc w:val="center"/>
-        <w:rPr>
-          <w:sz w:val="36"/>
-          <w:szCs w:val="36"/>
-        </w:rPr>
-      </w:pPr>
-    </w:p>
-    <w:p>
-      <w:pPr>
-        <w:jc w:val="center"/>
-        <w:rPr>
-          <w:sz w:val="36"/>
-          <w:szCs w:val="36"/>
-        </w:rPr>
-      </w:pPr>
-    </w:p>
-    <w:p>
-      <w:pPr>
-        <w:jc w:val="center"/>
-        <w:rPr>
-          <w:sz w:val="36"/>
-          <w:szCs w:val="36"/>
-        </w:rPr>
-      </w:pPr>
-    </w:p>
-    <w:p>
-      <w:pPr>
-        <w:rPr>
-          <w:sz w:val="36"/>
-          <w:szCs w:val="36"/>
-        </w:rPr>
-      </w:pPr>
-    </w:p>
-    <w:p>
-      <w:pPr>
-        <w:rPr>
-          <w:sz w:val="36"/>
-          <w:szCs w:val="36"/>
-        </w:rPr>
-      </w:pPr>
-      <w:r>
-        <w:rPr>
-          <w:sz w:val="36"/>
-          <w:szCs w:val="36"/>
-        </w:rPr>
-        <w:t>OBRADOR</w:t>
-      </w:r>
     </w:p>
     <w:p>
       <w:pPr>
@@ -4522,6 +4523,246 @@
           <w:sz w:val="36"/>
           <w:szCs w:val="36"/>
         </w:rPr>
+        <w:t>DEL  #</w:t>
+      </w:r>
+      <w:proofErr w:type="gramEnd"/>
+      <w:r>
+        <w:rPr>
+          <w:sz w:val="36"/>
+          <w:szCs w:val="36"/>
+        </w:rPr>
+        <w:t xml:space="preserve">  11251 B    al    #  12500 B</w:t>
+      </w:r>
+    </w:p>
+    <w:p>
+      <w:pPr>
+        <w:rPr>
+          <w:sz w:val="36"/>
+          <w:szCs w:val="36"/>
+        </w:rPr>
+      </w:pPr>
+    </w:p>
+    <w:p>
+      <w:pPr>
+        <w:rPr>
+          <w:sz w:val="36"/>
+          <w:szCs w:val="36"/>
+        </w:rPr>
+      </w:pPr>
+    </w:p>
+    <w:p>
+      <w:pPr>
+        <w:rPr>
+          <w:sz w:val="36"/>
+          <w:szCs w:val="36"/>
+        </w:rPr>
+      </w:pPr>
+    </w:p>
+    <w:p>
+      <w:pPr>
+        <w:rPr>
+          <w:sz w:val="36"/>
+          <w:szCs w:val="36"/>
+        </w:rPr>
+      </w:pPr>
+    </w:p>
+    <w:p>
+      <w:pPr>
+        <w:rPr>
+          <w:sz w:val="36"/>
+          <w:szCs w:val="36"/>
+        </w:rPr>
+      </w:pPr>
+    </w:p>
+    <w:p>
+      <w:pPr>
+        <w:rPr>
+          <w:sz w:val="36"/>
+          <w:szCs w:val="36"/>
+        </w:rPr>
+      </w:pPr>
+      <w:r>
+        <w:rPr>
+          <w:sz w:val="36"/>
+          <w:szCs w:val="36"/>
+        </w:rPr>
+        <w:t>RECIBIO</w:t>
+      </w:r>
+    </w:p>
+    <w:p>
+      <w:pPr>
+        <w:rPr>
+          <w:sz w:val="36"/>
+          <w:szCs w:val="36"/>
+        </w:rPr>
+      </w:pPr>
+    </w:p>
+    <w:p>
+      <w:pPr>
+        <w:rPr>
+          <w:sz w:val="36"/>
+          <w:szCs w:val="36"/>
+        </w:rPr>
+      </w:pPr>
+      <w:r>
+        <w:rPr>
+          <w:sz w:val="36"/>
+          <w:szCs w:val="36"/>
+        </w:rPr>
+        <w:t>_________________________</w:t>
+      </w:r>
+    </w:p>
+    <w:p>
+      <w:pPr>
+        <w:rPr>
+          <w:sz w:val="36"/>
+          <w:szCs w:val="36"/>
+        </w:rPr>
+      </w:pPr>
+      <w:r>
+        <w:rPr>
+          <w:sz w:val="36"/>
+          <w:szCs w:val="36"/>
+        </w:rPr>
+        <w:t>Adriana Soriano</w:t>
+      </w:r>
+    </w:p>
+    <w:p>
+      <w:pPr>
+        <w:jc w:val="center"/>
+        <w:rPr>
+          <w:sz w:val="36"/>
+          <w:szCs w:val="36"/>
+        </w:rPr>
+      </w:pPr>
+    </w:p>
+    <w:p>
+      <w:pPr>
+        <w:jc w:val="center"/>
+        <w:rPr>
+          <w:sz w:val="36"/>
+          <w:szCs w:val="36"/>
+        </w:rPr>
+      </w:pPr>
+    </w:p>
+    <w:p>
+      <w:pPr>
+        <w:jc w:val="center"/>
+        <w:rPr>
+          <w:sz w:val="36"/>
+          <w:szCs w:val="36"/>
+        </w:rPr>
+      </w:pPr>
+      <w:r>
+        <w:rPr>
+          <w:sz w:val="36"/>
+          <w:szCs w:val="36"/>
+        </w:rPr>
+        <w:t>5 DE JUNIO 2021</w:t>
+      </w:r>
+    </w:p>
+    <w:p>
+      <w:pPr>
+        <w:jc w:val="center"/>
+        <w:rPr>
+          <w:sz w:val="36"/>
+          <w:szCs w:val="36"/>
+        </w:rPr>
+      </w:pPr>
+    </w:p>
+    <w:p>
+      <w:pPr>
+        <w:jc w:val="center"/>
+        <w:rPr>
+          <w:sz w:val="36"/>
+          <w:szCs w:val="36"/>
+        </w:rPr>
+      </w:pPr>
+    </w:p>
+    <w:p>
+      <w:pPr>
+        <w:jc w:val="center"/>
+        <w:rPr>
+          <w:sz w:val="36"/>
+          <w:szCs w:val="36"/>
+        </w:rPr>
+      </w:pPr>
+    </w:p>
+    <w:p>
+      <w:pPr>
+        <w:rPr>
+          <w:sz w:val="36"/>
+          <w:szCs w:val="36"/>
+        </w:rPr>
+      </w:pPr>
+    </w:p>
+    <w:p>
+      <w:pPr>
+        <w:rPr>
+          <w:sz w:val="36"/>
+          <w:szCs w:val="36"/>
+        </w:rPr>
+      </w:pPr>
+      <w:r>
+        <w:rPr>
+          <w:sz w:val="36"/>
+          <w:szCs w:val="36"/>
+        </w:rPr>
+        <w:t>OBRADOR</w:t>
+      </w:r>
+    </w:p>
+    <w:p>
+      <w:pPr>
+        <w:rPr>
+          <w:sz w:val="36"/>
+          <w:szCs w:val="36"/>
+        </w:rPr>
+      </w:pPr>
+    </w:p>
+    <w:p>
+      <w:pPr>
+        <w:rPr>
+          <w:sz w:val="36"/>
+          <w:szCs w:val="36"/>
+        </w:rPr>
+      </w:pPr>
+    </w:p>
+    <w:p>
+      <w:pPr>
+        <w:rPr>
+          <w:sz w:val="36"/>
+          <w:szCs w:val="36"/>
+        </w:rPr>
+      </w:pPr>
+    </w:p>
+    <w:p>
+      <w:pPr>
+        <w:rPr>
+          <w:sz w:val="36"/>
+          <w:szCs w:val="36"/>
+        </w:rPr>
+      </w:pPr>
+    </w:p>
+    <w:p>
+      <w:pPr>
+        <w:rPr>
+          <w:sz w:val="36"/>
+          <w:szCs w:val="36"/>
+        </w:rPr>
+      </w:pPr>
+      <w:r>
+        <w:rPr>
+          <w:sz w:val="36"/>
+          <w:szCs w:val="36"/>
+        </w:rPr>
+        <w:t xml:space="preserve">REMISIONES   </w:t>
+      </w:r>
+      <w:proofErr w:type="gramStart"/>
+      <w:r>
+        <w:rPr>
+          <w:sz w:val="36"/>
+          <w:szCs w:val="36"/>
+        </w:rPr>
         <w:t>#  10001</w:t>
       </w:r>
       <w:proofErr w:type="gramEnd"/>
@@ -5394,6 +5635,7 @@
           <w:sz w:val="36"/>
           <w:szCs w:val="36"/>
         </w:rPr>
+        <w:lastRenderedPageBreak/>
         <w:t>OBRADOR</w:t>
       </w:r>
     </w:p>
@@ -5605,6 +5847,7 @@
           <w:sz w:val="36"/>
           <w:szCs w:val="36"/>
         </w:rPr>
+        <w:lastRenderedPageBreak/>
         <w:t>1 DE MAYO DEL 2021</w:t>
       </w:r>
     </w:p>
@@ -5823,6 +6066,7 @@
           <w:sz w:val="36"/>
           <w:szCs w:val="36"/>
         </w:rPr>
+        <w:lastRenderedPageBreak/>
         <w:t>23 DE ABRIL 2021</w:t>
       </w:r>
     </w:p>
@@ -6919,7 +7163,6 @@
           <w:sz w:val="36"/>
           <w:szCs w:val="36"/>
         </w:rPr>
-        <w:lastRenderedPageBreak/>
         <w:t>Adriana Soriano</w:t>
       </w:r>
     </w:p>
@@ -9467,7 +9710,7 @@
 </file>
 
 <file path=customXml/itemProps1.xml><?xml version="1.0" encoding="utf-8"?>
-<ds:datastoreItem xmlns:ds="http://schemas.openxmlformats.org/officeDocument/2006/customXml" ds:itemID="{E6FD891B-9665-4904-8800-890F222521D5}">
+<ds:datastoreItem xmlns:ds="http://schemas.openxmlformats.org/officeDocument/2006/customXml" ds:itemID="{C47A0989-0D6F-42B8-B9E1-2A51A0AD9A16}">
   <ds:schemaRefs>
     <ds:schemaRef ds:uri="http://schemas.openxmlformats.org/officeDocument/2006/bibliography"/>
   </ds:schemaRefs>

</xml_diff>

<commit_message>
cierre de 13 dic 2021
</commit_message>
<xml_diff>
--- a/01 DOCUEMENTOS/PAP FISC OBRADOR  2 0 2 1.docx
+++ b/01 DOCUEMENTOS/PAP FISC OBRADOR  2 0 2 1.docx
@@ -15,38 +15,39 @@
           <w:sz w:val="36"/>
           <w:szCs w:val="36"/>
         </w:rPr>
-        <w:t>2 DE DICIEMBRE 2021</w:t>
-      </w:r>
-    </w:p>
-    <w:p>
-      <w:pPr>
-        <w:jc w:val="center"/>
-        <w:rPr>
-          <w:sz w:val="36"/>
-          <w:szCs w:val="36"/>
-        </w:rPr>
-      </w:pPr>
-    </w:p>
-    <w:p>
-      <w:pPr>
-        <w:jc w:val="center"/>
-        <w:rPr>
-          <w:sz w:val="36"/>
-          <w:szCs w:val="36"/>
-        </w:rPr>
-      </w:pPr>
-    </w:p>
-    <w:p>
-      <w:pPr>
-        <w:jc w:val="center"/>
-        <w:rPr>
-          <w:sz w:val="36"/>
-          <w:szCs w:val="36"/>
-        </w:rPr>
-      </w:pPr>
-    </w:p>
-    <w:p>
-      <w:pPr>
+        <w:t>13 DE DICIEMBRE 2021</w:t>
+      </w:r>
+    </w:p>
+    <w:p>
+      <w:pPr>
+        <w:jc w:val="center"/>
+        <w:rPr>
+          <w:sz w:val="36"/>
+          <w:szCs w:val="36"/>
+        </w:rPr>
+      </w:pPr>
+    </w:p>
+    <w:p>
+      <w:pPr>
+        <w:jc w:val="center"/>
+        <w:rPr>
+          <w:sz w:val="36"/>
+          <w:szCs w:val="36"/>
+        </w:rPr>
+      </w:pPr>
+    </w:p>
+    <w:p>
+      <w:pPr>
+        <w:jc w:val="center"/>
+        <w:rPr>
+          <w:sz w:val="36"/>
+          <w:szCs w:val="36"/>
+        </w:rPr>
+      </w:pPr>
+    </w:p>
+    <w:p>
+      <w:pPr>
+        <w:jc w:val="center"/>
         <w:rPr>
           <w:sz w:val="36"/>
           <w:szCs w:val="36"/>
@@ -62,57 +63,46 @@
     </w:p>
     <w:p>
       <w:pPr>
-        <w:rPr>
-          <w:sz w:val="36"/>
-          <w:szCs w:val="36"/>
-        </w:rPr>
-      </w:pPr>
-    </w:p>
-    <w:p>
-      <w:pPr>
-        <w:rPr>
-          <w:sz w:val="36"/>
-          <w:szCs w:val="36"/>
-        </w:rPr>
-      </w:pPr>
-    </w:p>
-    <w:p>
-      <w:pPr>
-        <w:rPr>
-          <w:sz w:val="36"/>
-          <w:szCs w:val="36"/>
-        </w:rPr>
-      </w:pPr>
-    </w:p>
-    <w:p>
-      <w:pPr>
-        <w:rPr>
-          <w:sz w:val="36"/>
-          <w:szCs w:val="36"/>
-        </w:rPr>
-      </w:pPr>
-    </w:p>
-    <w:p>
-      <w:pPr>
-        <w:rPr>
-          <w:sz w:val="36"/>
-          <w:szCs w:val="36"/>
-        </w:rPr>
-      </w:pPr>
-      <w:r>
-        <w:rPr>
-          <w:sz w:val="36"/>
-          <w:szCs w:val="36"/>
-        </w:rPr>
-        <w:t xml:space="preserve">REMISIONES </w:t>
-      </w:r>
+        <w:jc w:val="center"/>
+        <w:rPr>
+          <w:sz w:val="36"/>
+          <w:szCs w:val="36"/>
+        </w:rPr>
+      </w:pPr>
+    </w:p>
+    <w:p>
+      <w:pPr>
+        <w:jc w:val="center"/>
+        <w:rPr>
+          <w:sz w:val="36"/>
+          <w:szCs w:val="36"/>
+        </w:rPr>
+      </w:pPr>
+    </w:p>
+    <w:p>
+      <w:pPr>
+        <w:jc w:val="center"/>
+        <w:rPr>
+          <w:sz w:val="36"/>
+          <w:szCs w:val="36"/>
+        </w:rPr>
+      </w:pPr>
+    </w:p>
+    <w:p>
+      <w:pPr>
+        <w:jc w:val="center"/>
+        <w:rPr>
+          <w:sz w:val="36"/>
+          <w:szCs w:val="36"/>
+        </w:rPr>
+      </w:pPr>
       <w:proofErr w:type="gramStart"/>
       <w:r>
         <w:rPr>
           <w:sz w:val="36"/>
           <w:szCs w:val="36"/>
         </w:rPr>
-        <w:t>DEL  #</w:t>
+        <w:t>REMISIONES  #</w:t>
       </w:r>
       <w:proofErr w:type="gramEnd"/>
       <w:r>
@@ -120,81 +110,100 @@
           <w:sz w:val="36"/>
           <w:szCs w:val="36"/>
         </w:rPr>
-        <w:t xml:space="preserve">  03751 C  al   05000 C</w:t>
-      </w:r>
-    </w:p>
-    <w:p>
-      <w:pPr>
-        <w:rPr>
-          <w:sz w:val="36"/>
-          <w:szCs w:val="36"/>
-        </w:rPr>
-      </w:pPr>
-    </w:p>
-    <w:p>
-      <w:pPr>
-        <w:rPr>
-          <w:sz w:val="36"/>
-          <w:szCs w:val="36"/>
-        </w:rPr>
-      </w:pPr>
-    </w:p>
-    <w:p>
-      <w:pPr>
-        <w:rPr>
-          <w:sz w:val="36"/>
-          <w:szCs w:val="36"/>
-        </w:rPr>
-      </w:pPr>
-    </w:p>
-    <w:p>
-      <w:pPr>
-        <w:rPr>
-          <w:sz w:val="36"/>
-          <w:szCs w:val="36"/>
-        </w:rPr>
-      </w:pPr>
-    </w:p>
-    <w:p>
-      <w:pPr>
-        <w:rPr>
-          <w:sz w:val="36"/>
-          <w:szCs w:val="36"/>
-        </w:rPr>
-      </w:pPr>
-      <w:r>
-        <w:rPr>
-          <w:sz w:val="36"/>
-          <w:szCs w:val="36"/>
-        </w:rPr>
-        <w:t>RECIBIO</w:t>
-      </w:r>
-    </w:p>
-    <w:p>
-      <w:pPr>
-        <w:rPr>
-          <w:sz w:val="36"/>
-          <w:szCs w:val="36"/>
-        </w:rPr>
-      </w:pPr>
-    </w:p>
-    <w:p>
-      <w:pPr>
-        <w:rPr>
-          <w:sz w:val="36"/>
-          <w:szCs w:val="36"/>
-        </w:rPr>
-      </w:pPr>
-      <w:r>
-        <w:rPr>
-          <w:sz w:val="36"/>
-          <w:szCs w:val="36"/>
-        </w:rPr>
-        <w:t>_____________________</w:t>
-      </w:r>
-    </w:p>
-    <w:p>
-      <w:pPr>
+        <w:t xml:space="preserve">  05001C   al    06250  C</w:t>
+      </w:r>
+    </w:p>
+    <w:p>
+      <w:pPr>
+        <w:jc w:val="center"/>
+        <w:rPr>
+          <w:sz w:val="36"/>
+          <w:szCs w:val="36"/>
+        </w:rPr>
+      </w:pPr>
+    </w:p>
+    <w:p>
+      <w:pPr>
+        <w:jc w:val="center"/>
+        <w:rPr>
+          <w:sz w:val="36"/>
+          <w:szCs w:val="36"/>
+        </w:rPr>
+      </w:pPr>
+    </w:p>
+    <w:p>
+      <w:pPr>
+        <w:jc w:val="center"/>
+        <w:rPr>
+          <w:sz w:val="36"/>
+          <w:szCs w:val="36"/>
+        </w:rPr>
+      </w:pPr>
+    </w:p>
+    <w:p>
+      <w:pPr>
+        <w:jc w:val="center"/>
+        <w:rPr>
+          <w:sz w:val="36"/>
+          <w:szCs w:val="36"/>
+        </w:rPr>
+      </w:pPr>
+    </w:p>
+    <w:p>
+      <w:pPr>
+        <w:jc w:val="center"/>
+        <w:rPr>
+          <w:sz w:val="36"/>
+          <w:szCs w:val="36"/>
+        </w:rPr>
+      </w:pPr>
+    </w:p>
+    <w:p>
+      <w:pPr>
+        <w:jc w:val="center"/>
+        <w:rPr>
+          <w:sz w:val="36"/>
+          <w:szCs w:val="36"/>
+        </w:rPr>
+      </w:pPr>
+      <w:proofErr w:type="spellStart"/>
+      <w:r>
+        <w:rPr>
+          <w:sz w:val="36"/>
+          <w:szCs w:val="36"/>
+        </w:rPr>
+        <w:t>Recibio</w:t>
+      </w:r>
+      <w:proofErr w:type="spellEnd"/>
+    </w:p>
+    <w:p>
+      <w:pPr>
+        <w:jc w:val="center"/>
+        <w:rPr>
+          <w:sz w:val="36"/>
+          <w:szCs w:val="36"/>
+        </w:rPr>
+      </w:pPr>
+    </w:p>
+    <w:p>
+      <w:pPr>
+        <w:jc w:val="center"/>
+        <w:rPr>
+          <w:sz w:val="36"/>
+          <w:szCs w:val="36"/>
+        </w:rPr>
+      </w:pPr>
+      <w:r>
+        <w:rPr>
+          <w:sz w:val="36"/>
+          <w:szCs w:val="36"/>
+        </w:rPr>
+        <w:t>______________________</w:t>
+      </w:r>
+    </w:p>
+    <w:p>
+      <w:pPr>
+        <w:jc w:val="center"/>
         <w:rPr>
           <w:sz w:val="36"/>
           <w:szCs w:val="36"/>
@@ -207,16 +216,241 @@
         </w:rPr>
         <w:t>ADRIANA SORIANO</w:t>
       </w:r>
-    </w:p>
-    <w:p>
-      <w:pPr>
-        <w:rPr>
-          <w:sz w:val="36"/>
-          <w:szCs w:val="36"/>
-        </w:rPr>
-      </w:pPr>
       <w:bookmarkStart w:id="0" w:name="_GoBack"/>
       <w:bookmarkEnd w:id="0"/>
+    </w:p>
+    <w:p>
+      <w:pPr>
+        <w:jc w:val="center"/>
+        <w:rPr>
+          <w:sz w:val="36"/>
+          <w:szCs w:val="36"/>
+        </w:rPr>
+      </w:pPr>
+    </w:p>
+    <w:p>
+      <w:pPr>
+        <w:jc w:val="center"/>
+        <w:rPr>
+          <w:sz w:val="36"/>
+          <w:szCs w:val="36"/>
+        </w:rPr>
+      </w:pPr>
+    </w:p>
+    <w:p>
+      <w:pPr>
+        <w:jc w:val="center"/>
+        <w:rPr>
+          <w:sz w:val="36"/>
+          <w:szCs w:val="36"/>
+        </w:rPr>
+      </w:pPr>
+      <w:r>
+        <w:rPr>
+          <w:sz w:val="36"/>
+          <w:szCs w:val="36"/>
+        </w:rPr>
+        <w:lastRenderedPageBreak/>
+        <w:t>2 DE DICIEMBRE 2021</w:t>
+      </w:r>
+    </w:p>
+    <w:p>
+      <w:pPr>
+        <w:jc w:val="center"/>
+        <w:rPr>
+          <w:sz w:val="36"/>
+          <w:szCs w:val="36"/>
+        </w:rPr>
+      </w:pPr>
+    </w:p>
+    <w:p>
+      <w:pPr>
+        <w:jc w:val="center"/>
+        <w:rPr>
+          <w:sz w:val="36"/>
+          <w:szCs w:val="36"/>
+        </w:rPr>
+      </w:pPr>
+    </w:p>
+    <w:p>
+      <w:pPr>
+        <w:jc w:val="center"/>
+        <w:rPr>
+          <w:sz w:val="36"/>
+          <w:szCs w:val="36"/>
+        </w:rPr>
+      </w:pPr>
+    </w:p>
+    <w:p>
+      <w:pPr>
+        <w:rPr>
+          <w:sz w:val="36"/>
+          <w:szCs w:val="36"/>
+        </w:rPr>
+      </w:pPr>
+      <w:r>
+        <w:rPr>
+          <w:sz w:val="36"/>
+          <w:szCs w:val="36"/>
+        </w:rPr>
+        <w:t>OBRADOR</w:t>
+      </w:r>
+    </w:p>
+    <w:p>
+      <w:pPr>
+        <w:rPr>
+          <w:sz w:val="36"/>
+          <w:szCs w:val="36"/>
+        </w:rPr>
+      </w:pPr>
+    </w:p>
+    <w:p>
+      <w:pPr>
+        <w:rPr>
+          <w:sz w:val="36"/>
+          <w:szCs w:val="36"/>
+        </w:rPr>
+      </w:pPr>
+    </w:p>
+    <w:p>
+      <w:pPr>
+        <w:rPr>
+          <w:sz w:val="36"/>
+          <w:szCs w:val="36"/>
+        </w:rPr>
+      </w:pPr>
+    </w:p>
+    <w:p>
+      <w:pPr>
+        <w:rPr>
+          <w:sz w:val="36"/>
+          <w:szCs w:val="36"/>
+        </w:rPr>
+      </w:pPr>
+    </w:p>
+    <w:p>
+      <w:pPr>
+        <w:rPr>
+          <w:sz w:val="36"/>
+          <w:szCs w:val="36"/>
+        </w:rPr>
+      </w:pPr>
+      <w:r>
+        <w:rPr>
+          <w:sz w:val="36"/>
+          <w:szCs w:val="36"/>
+        </w:rPr>
+        <w:t xml:space="preserve">REMISIONES </w:t>
+      </w:r>
+      <w:proofErr w:type="gramStart"/>
+      <w:r>
+        <w:rPr>
+          <w:sz w:val="36"/>
+          <w:szCs w:val="36"/>
+        </w:rPr>
+        <w:t>DEL  #</w:t>
+      </w:r>
+      <w:proofErr w:type="gramEnd"/>
+      <w:r>
+        <w:rPr>
+          <w:sz w:val="36"/>
+          <w:szCs w:val="36"/>
+        </w:rPr>
+        <w:t xml:space="preserve">  03751 C  al   05000 C</w:t>
+      </w:r>
+    </w:p>
+    <w:p>
+      <w:pPr>
+        <w:rPr>
+          <w:sz w:val="36"/>
+          <w:szCs w:val="36"/>
+        </w:rPr>
+      </w:pPr>
+    </w:p>
+    <w:p>
+      <w:pPr>
+        <w:rPr>
+          <w:sz w:val="36"/>
+          <w:szCs w:val="36"/>
+        </w:rPr>
+      </w:pPr>
+    </w:p>
+    <w:p>
+      <w:pPr>
+        <w:rPr>
+          <w:sz w:val="36"/>
+          <w:szCs w:val="36"/>
+        </w:rPr>
+      </w:pPr>
+    </w:p>
+    <w:p>
+      <w:pPr>
+        <w:rPr>
+          <w:sz w:val="36"/>
+          <w:szCs w:val="36"/>
+        </w:rPr>
+      </w:pPr>
+    </w:p>
+    <w:p>
+      <w:pPr>
+        <w:rPr>
+          <w:sz w:val="36"/>
+          <w:szCs w:val="36"/>
+        </w:rPr>
+      </w:pPr>
+      <w:r>
+        <w:rPr>
+          <w:sz w:val="36"/>
+          <w:szCs w:val="36"/>
+        </w:rPr>
+        <w:t>RECIBIO</w:t>
+      </w:r>
+    </w:p>
+    <w:p>
+      <w:pPr>
+        <w:rPr>
+          <w:sz w:val="36"/>
+          <w:szCs w:val="36"/>
+        </w:rPr>
+      </w:pPr>
+    </w:p>
+    <w:p>
+      <w:pPr>
+        <w:rPr>
+          <w:sz w:val="36"/>
+          <w:szCs w:val="36"/>
+        </w:rPr>
+      </w:pPr>
+      <w:r>
+        <w:rPr>
+          <w:sz w:val="36"/>
+          <w:szCs w:val="36"/>
+        </w:rPr>
+        <w:t>_____________________</w:t>
+      </w:r>
+    </w:p>
+    <w:p>
+      <w:pPr>
+        <w:rPr>
+          <w:sz w:val="36"/>
+          <w:szCs w:val="36"/>
+        </w:rPr>
+      </w:pPr>
+      <w:r>
+        <w:rPr>
+          <w:sz w:val="36"/>
+          <w:szCs w:val="36"/>
+        </w:rPr>
+        <w:t>ADRIANA SORIANO</w:t>
+      </w:r>
+    </w:p>
+    <w:p>
+      <w:pPr>
+        <w:rPr>
+          <w:sz w:val="36"/>
+          <w:szCs w:val="36"/>
+        </w:rPr>
+      </w:pPr>
     </w:p>
     <w:p>
       <w:pPr>
@@ -9944,7 +10178,7 @@
 </file>
 
 <file path=customXml/itemProps1.xml><?xml version="1.0" encoding="utf-8"?>
-<ds:datastoreItem xmlns:ds="http://schemas.openxmlformats.org/officeDocument/2006/customXml" ds:itemID="{1BFF2A9E-3937-46F0-A45A-9F0EFB553EE2}">
+<ds:datastoreItem xmlns:ds="http://schemas.openxmlformats.org/officeDocument/2006/customXml" ds:itemID="{9270ABE0-5F93-482F-8AFD-B66D7189A787}">
   <ds:schemaRefs>
     <ds:schemaRef ds:uri="http://schemas.openxmlformats.org/officeDocument/2006/bibliography"/>
   </ds:schemaRefs>

</xml_diff>